<commit_message>
rewritten GA, todo: fix bug with indices
</commit_message>
<xml_diff>
--- a/science/Кабанов НИР.docx
+++ b/science/Кабанов НИР.docx
@@ -78,7 +78,7 @@
                           <a:blip r:embed="rId8" cstate="print">
                             <a:extLst>
                               <a:ext uri="{BEBA8EAE-BF5A-486C-A8C5-ECC9F3942E4B}">
-                                <a14:imgProps xmlns="" xmlns:wpc="http://schemas.microsoft.com/office/word/2010/wordprocessingCanvas" xmlns:cx="http://schemas.microsoft.com/office/drawing/2014/chartex" xmlns:cx1="http://schemas.microsoft.com/office/drawing/2015/9/8/chartex" xmlns:cx2="http://schemas.microsoft.com/office/drawing/2015/10/21/chartex" xmlns:cx3="http://schemas.microsoft.com/office/drawing/2016/5/9/chartex" xmlns:cx4="http://schemas.microsoft.com/office/drawing/2016/5/10/chartex" xmlns:cx5="http://schemas.microsoft.com/office/drawing/2016/5/11/chartex" xmlns:cx6="http://schemas.microsoft.com/office/drawing/2016/5/12/chartex" xmlns:cx7="http://schemas.microsoft.com/office/drawing/2016/5/13/chartex" xmlns:cx8="http://schemas.microsoft.com/office/drawing/2016/5/14/chartex" xmlns:mc="http://schemas.openxmlformats.org/markup-compatibility/2006" xmlns:aink="http://schemas.microsoft.com/office/drawing/2016/ink" xmlns:am3d="http://schemas.microsoft.com/office/drawing/2017/model3d" xmlns:o="urn:schemas-microsoft-com:office:office" xmlns:v="urn:schemas-microsoft-com:vml" xmlns:wp14="http://schemas.microsoft.com/office/word/2010/wordprocessingDrawing" xmlns:w10="urn:schemas-microsoft-com:office:word" xmlns:w="http://schemas.openxmlformats.org/wordprocessingml/2006/main" xmlns:w14="http://schemas.microsoft.com/office/word/2010/wordml" xmlns:w15="http://schemas.microsoft.com/office/word/2012/wordml" xmlns:w16cid="http://schemas.microsoft.com/office/word/2016/wordml/cid" xmlns:w16se="http://schemas.microsoft.com/office/word/2015/wordml/symex" xmlns:wpg="http://schemas.microsoft.com/office/word/2010/wordprocessingGroup" xmlns:wpi="http://schemas.microsoft.com/office/word/2010/wordprocessingInk" xmlns:wps="http://schemas.microsoft.com/office/word/2010/wordprocessingShape" xmlns:a14="http://schemas.microsoft.com/office/drawing/2010/main" xmlns:arto="http://schemas.microsoft.com/office/word/2006/arto">
+                                <a14:imgProps xmlns:arto="http://schemas.microsoft.com/office/word/2006/arto" xmlns:a14="http://schemas.microsoft.com/office/drawing/2010/main" xmlns:wps="http://schemas.microsoft.com/office/word/2010/wordprocessingShape" xmlns:wpi="http://schemas.microsoft.com/office/word/2010/wordprocessingInk" xmlns:wpg="http://schemas.microsoft.com/office/word/2010/wordprocessingGroup" xmlns:w16se="http://schemas.microsoft.com/office/word/2015/wordml/symex" xmlns:w16cid="http://schemas.microsoft.com/office/word/2016/wordml/cid" xmlns:w15="http://schemas.microsoft.com/office/word/2012/wordml" xmlns:w14="http://schemas.microsoft.com/office/word/2010/wordml" xmlns:w="http://schemas.openxmlformats.org/wordprocessingml/2006/main" xmlns:w10="urn:schemas-microsoft-com:office:word" xmlns:wp14="http://schemas.microsoft.com/office/word/2010/wordprocessingDrawing" xmlns:v="urn:schemas-microsoft-com:vml" xmlns:o="urn:schemas-microsoft-com:office:office" xmlns:am3d="http://schemas.microsoft.com/office/drawing/2017/model3d" xmlns:aink="http://schemas.microsoft.com/office/drawing/2016/ink" xmlns:mc="http://schemas.openxmlformats.org/markup-compatibility/2006" xmlns:cx8="http://schemas.microsoft.com/office/drawing/2016/5/14/chartex" xmlns:cx7="http://schemas.microsoft.com/office/drawing/2016/5/13/chartex" xmlns:cx6="http://schemas.microsoft.com/office/drawing/2016/5/12/chartex" xmlns:cx5="http://schemas.microsoft.com/office/drawing/2016/5/11/chartex" xmlns:cx4="http://schemas.microsoft.com/office/drawing/2016/5/10/chartex" xmlns:cx3="http://schemas.microsoft.com/office/drawing/2016/5/9/chartex" xmlns:cx2="http://schemas.microsoft.com/office/drawing/2015/10/21/chartex" xmlns:cx1="http://schemas.microsoft.com/office/drawing/2015/9/8/chartex" xmlns:cx="http://schemas.microsoft.com/office/drawing/2014/chartex" xmlns:wpc="http://schemas.microsoft.com/office/word/2010/wordprocessingCanvas" xmlns="">
                                   <a14:imgLayer r:embed="rId9">
                                     <a14:imgEffect>
                                       <a14:backgroundRemoval t="0" b="100000" l="1141" r="100000"/>
@@ -87,7 +87,7 @@
                                 </a14:imgProps>
                               </a:ext>
                               <a:ext uri="{28A0092B-C50C-407E-A947-70E740481C1C}">
-                                <a14:useLocalDpi xmlns="" xmlns:wpc="http://schemas.microsoft.com/office/word/2010/wordprocessingCanvas" xmlns:cx="http://schemas.microsoft.com/office/drawing/2014/chartex" xmlns:cx1="http://schemas.microsoft.com/office/drawing/2015/9/8/chartex" xmlns:cx2="http://schemas.microsoft.com/office/drawing/2015/10/21/chartex" xmlns:cx3="http://schemas.microsoft.com/office/drawing/2016/5/9/chartex" xmlns:cx4="http://schemas.microsoft.com/office/drawing/2016/5/10/chartex" xmlns:cx5="http://schemas.microsoft.com/office/drawing/2016/5/11/chartex" xmlns:cx6="http://schemas.microsoft.com/office/drawing/2016/5/12/chartex" xmlns:cx7="http://schemas.microsoft.com/office/drawing/2016/5/13/chartex" xmlns:cx8="http://schemas.microsoft.com/office/drawing/2016/5/14/chartex" xmlns:mc="http://schemas.openxmlformats.org/markup-compatibility/2006" xmlns:aink="http://schemas.microsoft.com/office/drawing/2016/ink" xmlns:am3d="http://schemas.microsoft.com/office/drawing/2017/model3d" xmlns:o="urn:schemas-microsoft-com:office:office" xmlns:v="urn:schemas-microsoft-com:vml" xmlns:wp14="http://schemas.microsoft.com/office/word/2010/wordprocessingDrawing" xmlns:w10="urn:schemas-microsoft-com:office:word" xmlns:w="http://schemas.openxmlformats.org/wordprocessingml/2006/main" xmlns:w14="http://schemas.microsoft.com/office/word/2010/wordml" xmlns:w15="http://schemas.microsoft.com/office/word/2012/wordml" xmlns:w16cid="http://schemas.microsoft.com/office/word/2016/wordml/cid" xmlns:w16se="http://schemas.microsoft.com/office/word/2015/wordml/symex" xmlns:wpg="http://schemas.microsoft.com/office/word/2010/wordprocessingGroup" xmlns:wpi="http://schemas.microsoft.com/office/word/2010/wordprocessingInk" xmlns:wps="http://schemas.microsoft.com/office/word/2010/wordprocessingShape" xmlns:a14="http://schemas.microsoft.com/office/drawing/2010/main" xmlns:arto="http://schemas.microsoft.com/office/word/2006/arto" val="0"/>
+                                <a14:useLocalDpi xmlns:arto="http://schemas.microsoft.com/office/word/2006/arto" xmlns:a14="http://schemas.microsoft.com/office/drawing/2010/main" xmlns:wps="http://schemas.microsoft.com/office/word/2010/wordprocessingShape" xmlns:wpi="http://schemas.microsoft.com/office/word/2010/wordprocessingInk" xmlns:wpg="http://schemas.microsoft.com/office/word/2010/wordprocessingGroup" xmlns:w16se="http://schemas.microsoft.com/office/word/2015/wordml/symex" xmlns:w16cid="http://schemas.microsoft.com/office/word/2016/wordml/cid" xmlns:w15="http://schemas.microsoft.com/office/word/2012/wordml" xmlns:w14="http://schemas.microsoft.com/office/word/2010/wordml" xmlns:w="http://schemas.openxmlformats.org/wordprocessingml/2006/main" xmlns:w10="urn:schemas-microsoft-com:office:word" xmlns:wp14="http://schemas.microsoft.com/office/word/2010/wordprocessingDrawing" xmlns:v="urn:schemas-microsoft-com:vml" xmlns:o="urn:schemas-microsoft-com:office:office" xmlns:am3d="http://schemas.microsoft.com/office/drawing/2017/model3d" xmlns:aink="http://schemas.microsoft.com/office/drawing/2016/ink" xmlns:mc="http://schemas.openxmlformats.org/markup-compatibility/2006" xmlns:cx8="http://schemas.microsoft.com/office/drawing/2016/5/14/chartex" xmlns:cx7="http://schemas.microsoft.com/office/drawing/2016/5/13/chartex" xmlns:cx6="http://schemas.microsoft.com/office/drawing/2016/5/12/chartex" xmlns:cx5="http://schemas.microsoft.com/office/drawing/2016/5/11/chartex" xmlns:cx4="http://schemas.microsoft.com/office/drawing/2016/5/10/chartex" xmlns:cx3="http://schemas.microsoft.com/office/drawing/2016/5/9/chartex" xmlns:cx2="http://schemas.microsoft.com/office/drawing/2015/10/21/chartex" xmlns:cx1="http://schemas.microsoft.com/office/drawing/2015/9/8/chartex" xmlns:cx="http://schemas.microsoft.com/office/drawing/2014/chartex" xmlns:wpc="http://schemas.microsoft.com/office/word/2010/wordprocessingCanvas" xmlns="" val="0"/>
                               </a:ext>
                             </a:extLst>
                           </a:blip>
@@ -1377,27 +1377,790 @@
     </w:p>
     <w:p>
       <w:pPr>
+        <w:spacing w:after="0" w:line="240" w:lineRule="auto"/>
+        <w:jc w:val="center"/>
         <w:rPr>
           <w:rFonts w:ascii="Times New Roman" w:eastAsia="Times New Roman" w:hAnsi="Times New Roman" w:cs="Times New Roman"/>
+          <w:b/>
+          <w:sz w:val="28"/>
+          <w:szCs w:val="28"/>
+        </w:rPr>
+      </w:pPr>
+      <w:r>
+        <w:rPr>
+          <w:rFonts w:ascii="Times New Roman" w:eastAsia="Times New Roman" w:hAnsi="Times New Roman" w:cs="Times New Roman"/>
           <w:color w:val="000000"/>
           <w:sz w:val="28"/>
           <w:szCs w:val="28"/>
           <w:lang w:eastAsia="ru-RU"/>
         </w:rPr>
-      </w:pPr>
+        <w:br w:type="page"/>
+      </w:r>
       <w:r>
         <w:rPr>
           <w:rFonts w:ascii="Times New Roman" w:eastAsia="Times New Roman" w:hAnsi="Times New Roman" w:cs="Times New Roman"/>
+          <w:b/>
+          <w:sz w:val="28"/>
+          <w:szCs w:val="28"/>
+        </w:rPr>
+        <w:lastRenderedPageBreak/>
+        <w:t>ОТЧЕТ</w:t>
+      </w:r>
+    </w:p>
+    <w:p>
+      <w:pPr>
+        <w:spacing w:after="0" w:line="240" w:lineRule="auto"/>
+        <w:jc w:val="center"/>
+        <w:rPr>
+          <w:rFonts w:ascii="Times New Roman" w:eastAsia="Times New Roman" w:hAnsi="Times New Roman" w:cs="Times New Roman"/>
+          <w:b/>
+          <w:sz w:val="28"/>
+          <w:szCs w:val="28"/>
+        </w:rPr>
+      </w:pPr>
+      <w:r>
+        <w:rPr>
+          <w:rFonts w:ascii="Times New Roman" w:eastAsia="Times New Roman" w:hAnsi="Times New Roman" w:cs="Times New Roman"/>
+          <w:b/>
+          <w:sz w:val="28"/>
+          <w:szCs w:val="28"/>
+        </w:rPr>
+        <w:t xml:space="preserve">по </w:t>
+      </w:r>
+      <w:bookmarkStart w:id="0" w:name="_GoBack"/>
+      <w:bookmarkEnd w:id="0"/>
+      <w:r>
+        <w:rPr>
+          <w:rFonts w:ascii="Times New Roman" w:eastAsia="Times New Roman" w:hAnsi="Times New Roman" w:cs="Times New Roman"/>
+          <w:b/>
+          <w:sz w:val="28"/>
+          <w:szCs w:val="28"/>
+        </w:rPr>
+        <w:t>научно-исследовательской работе</w:t>
+      </w:r>
+      <w:r>
+        <w:rPr>
+          <w:rFonts w:ascii="Times New Roman" w:eastAsia="Times New Roman" w:hAnsi="Times New Roman" w:cs="Times New Roman"/>
+          <w:b/>
+          <w:sz w:val="28"/>
+          <w:szCs w:val="28"/>
+        </w:rPr>
+        <w:t xml:space="preserve"> </w:t>
+      </w:r>
+    </w:p>
+    <w:p>
+      <w:pPr>
+        <w:spacing w:after="0" w:line="240" w:lineRule="auto"/>
+        <w:jc w:val="center"/>
+        <w:rPr>
+          <w:rFonts w:ascii="Times New Roman" w:eastAsia="Times New Roman" w:hAnsi="Times New Roman" w:cs="Times New Roman"/>
+          <w:b/>
+          <w:sz w:val="28"/>
+          <w:szCs w:val="24"/>
+        </w:rPr>
+      </w:pPr>
+      <w:r>
+        <w:rPr>
+          <w:rFonts w:ascii="Times New Roman" w:eastAsia="Times New Roman" w:hAnsi="Times New Roman" w:cs="Times New Roman"/>
+          <w:b/>
+          <w:sz w:val="28"/>
+          <w:szCs w:val="24"/>
+        </w:rPr>
+        <w:t>студента 4 курса учебной группы КРБО-01-17</w:t>
+      </w:r>
+    </w:p>
+    <w:p>
+      <w:pPr>
+        <w:spacing w:after="0" w:line="240" w:lineRule="auto"/>
+        <w:jc w:val="center"/>
+        <w:rPr>
+          <w:rFonts w:ascii="Times New Roman" w:eastAsia="Times New Roman" w:hAnsi="Times New Roman" w:cs="Times New Roman"/>
+          <w:b/>
+          <w:sz w:val="28"/>
+          <w:szCs w:val="24"/>
+        </w:rPr>
+      </w:pPr>
+      <w:r>
+        <w:rPr>
+          <w:rFonts w:ascii="Times New Roman" w:eastAsia="Times New Roman" w:hAnsi="Times New Roman" w:cs="Times New Roman"/>
+          <w:b/>
+          <w:sz w:val="28"/>
+          <w:szCs w:val="24"/>
+        </w:rPr>
+        <w:t xml:space="preserve">Института кибернетики </w:t>
+      </w:r>
+    </w:p>
+    <w:p>
+      <w:pPr>
+        <w:spacing w:after="0" w:line="240" w:lineRule="auto"/>
+        <w:jc w:val="center"/>
+        <w:rPr>
+          <w:rFonts w:ascii="Times New Roman" w:eastAsia="Times New Roman" w:hAnsi="Times New Roman" w:cs="Times New Roman"/>
+          <w:b/>
+          <w:sz w:val="28"/>
+          <w:szCs w:val="24"/>
+        </w:rPr>
+      </w:pPr>
+    </w:p>
+    <w:p>
+      <w:pPr>
+        <w:spacing w:after="0" w:line="240" w:lineRule="auto"/>
+        <w:jc w:val="center"/>
+        <w:rPr>
+          <w:rFonts w:ascii="Times New Roman" w:eastAsia="Times New Roman" w:hAnsi="Times New Roman" w:cs="Times New Roman"/>
+          <w:b/>
+          <w:sz w:val="28"/>
+          <w:szCs w:val="24"/>
+        </w:rPr>
+      </w:pPr>
+      <w:r>
+        <w:rPr>
+          <w:rFonts w:ascii="Times New Roman" w:eastAsia="Times New Roman" w:hAnsi="Times New Roman" w:cs="Times New Roman"/>
+          <w:b/>
+          <w:sz w:val="28"/>
+          <w:szCs w:val="24"/>
+        </w:rPr>
+        <w:t>Кабанова Павла Романовича</w:t>
+      </w:r>
+    </w:p>
+    <w:p>
+      <w:pPr>
+        <w:spacing w:after="0" w:line="240" w:lineRule="auto"/>
+        <w:jc w:val="center"/>
+        <w:rPr>
+          <w:rFonts w:ascii="Times New Roman" w:eastAsia="Times New Roman" w:hAnsi="Times New Roman" w:cs="Times New Roman"/>
+          <w:b/>
+          <w:sz w:val="28"/>
+          <w:szCs w:val="24"/>
+        </w:rPr>
+      </w:pPr>
+    </w:p>
+    <w:p>
+      <w:pPr>
+        <w:spacing w:after="0" w:line="240" w:lineRule="auto"/>
+        <w:contextualSpacing/>
+        <w:jc w:val="both"/>
+        <w:rPr>
+          <w:rFonts w:ascii="Times New Roman" w:eastAsia="Times New Roman" w:hAnsi="Times New Roman" w:cs="Times New Roman"/>
+          <w:sz w:val="28"/>
+          <w:szCs w:val="28"/>
+        </w:rPr>
+      </w:pPr>
+      <w:r>
+        <w:rPr>
+          <w:rFonts w:ascii="Times New Roman" w:eastAsia="Times New Roman" w:hAnsi="Times New Roman" w:cs="Times New Roman"/>
+          <w:sz w:val="28"/>
+          <w:szCs w:val="28"/>
+        </w:rPr>
+        <w:t xml:space="preserve">1. </w:t>
+      </w:r>
+      <w:r>
+        <w:rPr>
+          <w:rFonts w:ascii="Times New Roman" w:eastAsia="Times New Roman" w:hAnsi="Times New Roman" w:cs="Times New Roman"/>
+          <w:sz w:val="28"/>
+          <w:szCs w:val="28"/>
+        </w:rPr>
+        <w:t>Научно-исследовательскую работ</w:t>
+      </w:r>
+      <w:r>
+        <w:rPr>
+          <w:rFonts w:ascii="Times New Roman" w:eastAsia="Times New Roman" w:hAnsi="Times New Roman" w:cs="Times New Roman"/>
+          <w:sz w:val="28"/>
+          <w:szCs w:val="28"/>
+        </w:rPr>
+        <w:t>у</w:t>
+      </w:r>
+      <w:r>
+        <w:rPr>
+          <w:rFonts w:ascii="Times New Roman" w:eastAsia="Times New Roman" w:hAnsi="Times New Roman" w:cs="Times New Roman"/>
+          <w:sz w:val="28"/>
+          <w:szCs w:val="28"/>
+        </w:rPr>
+        <w:t xml:space="preserve"> </w:t>
+      </w:r>
+      <w:r>
+        <w:rPr>
+          <w:rFonts w:ascii="Times New Roman" w:eastAsia="Times New Roman" w:hAnsi="Times New Roman" w:cs="Times New Roman"/>
+          <w:sz w:val="28"/>
+          <w:szCs w:val="28"/>
+        </w:rPr>
+        <w:t xml:space="preserve">выполнял </w:t>
+      </w:r>
+      <w:r>
+        <w:rPr>
+          <w:rFonts w:ascii="Times New Roman" w:eastAsia="Times New Roman" w:hAnsi="Times New Roman" w:cs="Times New Roman"/>
+          <w:sz w:val="28"/>
+          <w:szCs w:val="28"/>
+        </w:rPr>
+        <w:t xml:space="preserve">с </w:t>
+      </w:r>
+      <w:r>
+        <w:rPr>
+          <w:rFonts w:ascii="Times New Roman" w:eastAsia="Times New Roman" w:hAnsi="Times New Roman" w:cs="Times New Roman"/>
+          <w:sz w:val="28"/>
+          <w:szCs w:val="28"/>
+        </w:rPr>
+        <w:t>08.02.2021г. по 05.04.2021</w:t>
+      </w:r>
+      <w:r>
+        <w:rPr>
+          <w:rFonts w:ascii="Times New Roman" w:eastAsia="Times New Roman" w:hAnsi="Times New Roman" w:cs="Times New Roman"/>
+          <w:sz w:val="28"/>
+          <w:szCs w:val="28"/>
+        </w:rPr>
+        <w:t>г.</w:t>
+      </w:r>
+    </w:p>
+    <w:p>
+      <w:pPr>
+        <w:spacing w:after="0" w:line="240" w:lineRule="auto"/>
+        <w:rPr>
+          <w:rFonts w:ascii="Times New Roman" w:eastAsia="Times New Roman" w:hAnsi="Times New Roman" w:cs="Times New Roman"/>
+          <w:sz w:val="28"/>
+          <w:szCs w:val="28"/>
+        </w:rPr>
+      </w:pPr>
+      <w:r>
+        <w:rPr>
+          <w:rFonts w:ascii="Times New Roman" w:eastAsia="Times New Roman" w:hAnsi="Times New Roman" w:cs="Times New Roman"/>
+          <w:sz w:val="28"/>
+          <w:szCs w:val="28"/>
+        </w:rPr>
+        <w:t>В научно-исследовательской лаборатории Г-100 кафедры проблем управления МИРЭА – Российского технологического университета</w:t>
+      </w:r>
+    </w:p>
+    <w:p>
+      <w:pPr>
+        <w:pStyle w:val="a8"/>
+        <w:spacing w:after="0" w:line="240" w:lineRule="auto"/>
+        <w:ind w:left="0"/>
+        <w:jc w:val="both"/>
+        <w:rPr>
+          <w:rFonts w:ascii="Times New Roman" w:eastAsia="Times New Roman" w:hAnsi="Times New Roman" w:cs="Times New Roman"/>
+          <w:sz w:val="28"/>
+          <w:szCs w:val="28"/>
+        </w:rPr>
+      </w:pPr>
+      <w:r>
+        <w:rPr>
+          <w:rFonts w:ascii="Times New Roman" w:eastAsia="Times New Roman" w:hAnsi="Times New Roman" w:cs="Times New Roman"/>
+          <w:sz w:val="28"/>
+          <w:szCs w:val="28"/>
+        </w:rPr>
+        <w:t>2. Задание на практику выполнил в полном объеме</w:t>
+      </w:r>
+    </w:p>
+    <w:p>
+      <w:pPr>
+        <w:spacing w:after="0" w:line="240" w:lineRule="auto"/>
+        <w:contextualSpacing/>
+        <w:jc w:val="both"/>
+        <w:rPr>
+          <w:rFonts w:ascii="Times New Roman" w:eastAsia="Times New Roman" w:hAnsi="Times New Roman" w:cs="Times New Roman"/>
+          <w:sz w:val="28"/>
+          <w:szCs w:val="28"/>
+        </w:rPr>
+      </w:pPr>
+      <w:r>
+        <w:rPr>
+          <w:rFonts w:ascii="Times New Roman" w:eastAsia="Times New Roman" w:hAnsi="Times New Roman" w:cs="Times New Roman"/>
+          <w:sz w:val="28"/>
+          <w:szCs w:val="28"/>
+        </w:rPr>
+        <w:t xml:space="preserve">Не выполнены следующие задания: - </w:t>
+      </w:r>
+    </w:p>
+    <w:p>
+      <w:pPr>
+        <w:spacing w:after="0" w:line="240" w:lineRule="auto"/>
+        <w:contextualSpacing/>
+        <w:jc w:val="both"/>
+        <w:rPr>
+          <w:rFonts w:ascii="Times New Roman" w:eastAsia="Times New Roman" w:hAnsi="Times New Roman" w:cs="Times New Roman"/>
+          <w:sz w:val="28"/>
+          <w:szCs w:val="28"/>
+        </w:rPr>
+      </w:pPr>
+      <w:r>
+        <w:rPr>
+          <w:rFonts w:ascii="Times New Roman" w:eastAsia="Times New Roman" w:hAnsi="Times New Roman" w:cs="Times New Roman"/>
+          <w:sz w:val="28"/>
+          <w:szCs w:val="28"/>
+        </w:rPr>
+        <w:t xml:space="preserve">Подробное содержание выполненной на практике работы и достигнутые результаты:  </w:t>
+      </w:r>
+      <w:r>
+        <w:rPr>
+          <w:rFonts w:ascii="Times New Roman" w:hAnsi="Times New Roman" w:cs="Times New Roman"/>
+          <w:sz w:val="28"/>
+          <w:szCs w:val="28"/>
+        </w:rPr>
+        <w:t xml:space="preserve">Изучил алгоритмы </w:t>
+      </w:r>
+      <w:r>
+        <w:rPr>
+          <w:rFonts w:ascii="Times New Roman" w:hAnsi="Times New Roman" w:cs="Times New Roman"/>
+          <w:sz w:val="28"/>
+          <w:szCs w:val="28"/>
+        </w:rPr>
+        <w:t>оценки положения и формы объектов; Программно реализовал алгоритм оценки положения и формы объекта; Ознакомился с библиотеками для обработки и анализа облаков точек</w:t>
+      </w:r>
+    </w:p>
+    <w:p>
+      <w:pPr>
+        <w:spacing w:after="0" w:line="240" w:lineRule="auto"/>
+        <w:contextualSpacing/>
+        <w:jc w:val="both"/>
+        <w:rPr>
+          <w:rFonts w:ascii="Times New Roman" w:eastAsia="Times New Roman" w:hAnsi="Times New Roman" w:cs="Times New Roman"/>
+          <w:b/>
+          <w:bCs/>
+          <w:sz w:val="28"/>
+          <w:szCs w:val="28"/>
+        </w:rPr>
+      </w:pPr>
+      <w:r>
+        <w:rPr>
+          <w:rFonts w:ascii="Times New Roman" w:eastAsia="Times New Roman" w:hAnsi="Times New Roman" w:cs="Times New Roman"/>
+          <w:sz w:val="28"/>
+          <w:szCs w:val="28"/>
+        </w:rPr>
+        <w:t>3. Предложения по совершенствованию организации и прохождения практики:</w:t>
+      </w:r>
+      <w:r>
+        <w:t xml:space="preserve"> </w:t>
+      </w:r>
+      <w:r>
+        <w:rPr>
+          <w:rFonts w:ascii="Times New Roman" w:eastAsia="Times New Roman" w:hAnsi="Times New Roman" w:cs="Times New Roman"/>
+          <w:sz w:val="28"/>
+          <w:szCs w:val="28"/>
+        </w:rPr>
+        <w:t>предложений нет</w:t>
+      </w:r>
+    </w:p>
+    <w:p>
+      <w:pPr>
+        <w:spacing w:after="0" w:line="240" w:lineRule="auto"/>
+        <w:contextualSpacing/>
+        <w:jc w:val="both"/>
+        <w:rPr>
+          <w:rFonts w:ascii="Times New Roman" w:eastAsia="Times New Roman" w:hAnsi="Times New Roman" w:cs="Times New Roman"/>
+          <w:sz w:val="28"/>
+          <w:szCs w:val="24"/>
+        </w:rPr>
+      </w:pPr>
+      <w:r>
+        <w:rPr>
+          <w:rFonts w:ascii="Times New Roman" w:eastAsia="Times New Roman" w:hAnsi="Times New Roman" w:cs="Times New Roman"/>
+          <w:sz w:val="28"/>
+          <w:szCs w:val="28"/>
+        </w:rPr>
+        <w:t>Студент ______________(</w:t>
+      </w:r>
+      <w:r>
+        <w:rPr>
+          <w:rFonts w:ascii="Times New Roman" w:hAnsi="Times New Roman" w:cs="Times New Roman"/>
+          <w:sz w:val="28"/>
+          <w:szCs w:val="28"/>
+          <w:u w:val="single"/>
+        </w:rPr>
+        <w:t>П.Р. Кабанов</w:t>
+      </w:r>
+      <w:r>
+        <w:rPr>
+          <w:rFonts w:ascii="Times New Roman" w:eastAsia="Times New Roman" w:hAnsi="Times New Roman" w:cs="Times New Roman"/>
+          <w:sz w:val="28"/>
+          <w:szCs w:val="28"/>
+        </w:rPr>
+        <w:t xml:space="preserve">)            </w:t>
+      </w:r>
+      <w:r>
+        <w:rPr>
+          <w:rFonts w:ascii="Times New Roman" w:eastAsia="Times New Roman" w:hAnsi="Times New Roman" w:cs="Times New Roman"/>
+          <w:sz w:val="28"/>
+          <w:szCs w:val="24"/>
+        </w:rPr>
+        <w:t>«</w:t>
+      </w:r>
+      <w:r>
+        <w:rPr>
+          <w:rFonts w:ascii="Times New Roman" w:eastAsia="Times New Roman" w:hAnsi="Times New Roman" w:cs="Times New Roman"/>
+          <w:sz w:val="28"/>
+          <w:szCs w:val="24"/>
+          <w:u w:val="single"/>
+        </w:rPr>
+        <w:t>__</w:t>
+      </w:r>
+      <w:r>
+        <w:rPr>
+          <w:rFonts w:ascii="Times New Roman" w:eastAsia="Times New Roman" w:hAnsi="Times New Roman" w:cs="Times New Roman"/>
+          <w:sz w:val="28"/>
+          <w:szCs w:val="24"/>
+        </w:rPr>
+        <w:t>»_</w:t>
+      </w:r>
+      <w:r>
+        <w:rPr>
+          <w:rFonts w:ascii="Times New Roman" w:eastAsia="Times New Roman" w:hAnsi="Times New Roman" w:cs="Times New Roman"/>
+          <w:sz w:val="28"/>
+          <w:szCs w:val="24"/>
+          <w:u w:val="single"/>
+        </w:rPr>
+        <w:t>_________</w:t>
+      </w:r>
+      <w:r>
+        <w:rPr>
+          <w:rFonts w:ascii="Times New Roman" w:eastAsia="Times New Roman" w:hAnsi="Times New Roman" w:cs="Times New Roman"/>
+          <w:sz w:val="28"/>
+          <w:szCs w:val="24"/>
+        </w:rPr>
+        <w:t>2021</w:t>
+      </w:r>
+      <w:r>
+        <w:rPr>
+          <w:rFonts w:ascii="Times New Roman" w:eastAsia="Times New Roman" w:hAnsi="Times New Roman" w:cs="Times New Roman"/>
+          <w:sz w:val="28"/>
+          <w:szCs w:val="24"/>
+        </w:rPr>
+        <w:t>г.</w:t>
+      </w:r>
+    </w:p>
+    <w:p>
+      <w:pPr>
+        <w:spacing w:after="0" w:line="240" w:lineRule="auto"/>
+        <w:contextualSpacing/>
+        <w:jc w:val="both"/>
+        <w:rPr>
+          <w:rFonts w:ascii="Times New Roman" w:eastAsia="Times New Roman" w:hAnsi="Times New Roman" w:cs="Times New Roman"/>
+          <w:sz w:val="28"/>
+          <w:szCs w:val="24"/>
+        </w:rPr>
+      </w:pPr>
+      <w:r>
+        <w:rPr>
+          <w:rFonts w:ascii="Times New Roman" w:eastAsia="Times New Roman" w:hAnsi="Times New Roman" w:cs="Times New Roman"/>
+          <w:sz w:val="28"/>
+          <w:szCs w:val="24"/>
+        </w:rPr>
+        <w:t>4. Заключение руководителя практики от профильной организации:</w:t>
+      </w:r>
+    </w:p>
+    <w:p>
+      <w:pPr>
+        <w:spacing w:after="0" w:line="240" w:lineRule="auto"/>
+        <w:contextualSpacing/>
+        <w:jc w:val="both"/>
+        <w:rPr>
+          <w:rFonts w:ascii="Times New Roman" w:eastAsia="Times New Roman" w:hAnsi="Times New Roman" w:cs="Times New Roman"/>
+          <w:sz w:val="28"/>
+          <w:szCs w:val="24"/>
+        </w:rPr>
+      </w:pPr>
+      <w:r>
+        <w:rPr>
+          <w:rFonts w:ascii="Times New Roman" w:eastAsia="Times New Roman" w:hAnsi="Times New Roman" w:cs="Times New Roman"/>
+          <w:sz w:val="28"/>
+          <w:szCs w:val="24"/>
+        </w:rPr>
+        <w:t>Приобрел следующие профессиональные навыки:</w:t>
+      </w:r>
+    </w:p>
+    <w:p>
+      <w:pPr>
+        <w:pStyle w:val="Style2"/>
+        <w:widowControl/>
+        <w:spacing w:line="240" w:lineRule="auto"/>
+        <w:ind w:left="360"/>
+        <w:jc w:val="both"/>
+        <w:rPr>
+          <w:rStyle w:val="FontStyle47"/>
+          <w:sz w:val="28"/>
+          <w:szCs w:val="28"/>
+        </w:rPr>
+      </w:pPr>
+      <w:r>
+        <w:rPr>
+          <w:rStyle w:val="FontStyle47"/>
+          <w:sz w:val="28"/>
+          <w:szCs w:val="28"/>
+        </w:rPr>
+        <w:tab/>
+        <w:t xml:space="preserve">- способность разрабатывать программное обеспечение, необходимое для обработки информации и управления в </w:t>
+      </w:r>
+      <w:proofErr w:type="spellStart"/>
+      <w:r>
+        <w:rPr>
+          <w:rStyle w:val="FontStyle47"/>
+          <w:sz w:val="28"/>
+          <w:szCs w:val="28"/>
+        </w:rPr>
+        <w:t>мехатронных</w:t>
+      </w:r>
+      <w:proofErr w:type="spellEnd"/>
+      <w:r>
+        <w:rPr>
+          <w:rStyle w:val="FontStyle47"/>
+          <w:sz w:val="28"/>
+          <w:szCs w:val="28"/>
+        </w:rPr>
+        <w:t xml:space="preserve"> и робототехнических системах, а также для их проектирования</w:t>
+      </w:r>
+    </w:p>
+    <w:p>
+      <w:pPr>
+        <w:pStyle w:val="Style2"/>
+        <w:widowControl/>
+        <w:spacing w:line="240" w:lineRule="auto"/>
+        <w:ind w:left="360"/>
+        <w:jc w:val="both"/>
+        <w:rPr>
+          <w:rStyle w:val="FontStyle47"/>
+          <w:sz w:val="28"/>
+          <w:szCs w:val="28"/>
+        </w:rPr>
+      </w:pPr>
+      <w:r>
+        <w:rPr>
+          <w:rStyle w:val="FontStyle47"/>
+          <w:sz w:val="28"/>
+          <w:szCs w:val="28"/>
+        </w:rPr>
+        <w:tab/>
+        <w:t>- готовность участвовать в составлении аналитических обзоров и научно-технических отчетов по результатам выполненной работы, в подготовке публикаций по результатам исследований и разработок</w:t>
+      </w:r>
+    </w:p>
+    <w:p>
+      <w:pPr>
+        <w:spacing w:after="0" w:line="240" w:lineRule="auto"/>
+        <w:contextualSpacing/>
+        <w:jc w:val="both"/>
+        <w:rPr>
+          <w:rFonts w:ascii="Times New Roman" w:eastAsia="Times New Roman" w:hAnsi="Times New Roman" w:cs="Times New Roman"/>
+          <w:sz w:val="28"/>
+          <w:szCs w:val="28"/>
+        </w:rPr>
+      </w:pPr>
+      <w:r>
+        <w:rPr>
+          <w:rFonts w:ascii="Times New Roman" w:eastAsia="Times New Roman" w:hAnsi="Times New Roman" w:cs="Times New Roman"/>
+          <w:sz w:val="28"/>
+          <w:szCs w:val="28"/>
+        </w:rPr>
+        <w:t>Проявил себя как: организованный, целеустремленный специалист, способный самостоятельно решать поставленные перед ним инженерно-технические задачи и представить отчет по практике в полном объеме и в установленный срок и заслуживает оценки «_____________».</w:t>
+      </w:r>
+    </w:p>
+    <w:p>
+      <w:pPr>
+        <w:spacing w:after="0" w:line="240" w:lineRule="auto"/>
+        <w:contextualSpacing/>
+        <w:jc w:val="both"/>
+        <w:rPr>
+          <w:rFonts w:ascii="Times New Roman" w:eastAsia="Times New Roman" w:hAnsi="Times New Roman" w:cs="Times New Roman"/>
+          <w:sz w:val="28"/>
+          <w:szCs w:val="28"/>
+        </w:rPr>
+      </w:pPr>
+    </w:p>
+    <w:p>
+      <w:pPr>
+        <w:spacing w:after="0" w:line="240" w:lineRule="auto"/>
+        <w:contextualSpacing/>
+        <w:rPr>
+          <w:rFonts w:ascii="Times New Roman" w:eastAsia="Times New Roman" w:hAnsi="Times New Roman" w:cs="Times New Roman"/>
+          <w:sz w:val="28"/>
+          <w:szCs w:val="28"/>
+        </w:rPr>
+      </w:pPr>
+      <w:r>
+        <w:rPr>
+          <w:rFonts w:ascii="Times New Roman" w:eastAsia="Times New Roman" w:hAnsi="Times New Roman" w:cs="Times New Roman"/>
+          <w:b/>
+          <w:sz w:val="28"/>
+          <w:szCs w:val="28"/>
+        </w:rPr>
+        <w:t>Руководитель практики от кафедры проблем управления</w:t>
+      </w:r>
+    </w:p>
+    <w:p>
+      <w:pPr>
+        <w:spacing w:after="0" w:line="240" w:lineRule="auto"/>
+        <w:contextualSpacing/>
+        <w:rPr>
+          <w:rFonts w:ascii="Times New Roman" w:eastAsia="Times New Roman" w:hAnsi="Times New Roman" w:cs="Times New Roman"/>
+          <w:sz w:val="16"/>
+          <w:szCs w:val="16"/>
+        </w:rPr>
+      </w:pPr>
+      <w:r>
+        <w:rPr>
+          <w:rFonts w:ascii="Times New Roman" w:eastAsia="Times New Roman" w:hAnsi="Times New Roman" w:cs="Times New Roman"/>
+          <w:sz w:val="16"/>
+          <w:szCs w:val="16"/>
+        </w:rPr>
+        <w:t xml:space="preserve"> </w:t>
+      </w:r>
+    </w:p>
+    <w:p>
+      <w:pPr>
+        <w:spacing w:after="0" w:line="240" w:lineRule="auto"/>
+        <w:contextualSpacing/>
+        <w:rPr>
+          <w:rFonts w:ascii="Times New Roman" w:eastAsia="Times New Roman" w:hAnsi="Times New Roman" w:cs="Times New Roman"/>
+          <w:sz w:val="28"/>
+          <w:szCs w:val="24"/>
+        </w:rPr>
+      </w:pPr>
+      <w:r>
+        <w:rPr>
+          <w:rFonts w:ascii="Times New Roman" w:eastAsia="Times New Roman" w:hAnsi="Times New Roman" w:cs="Times New Roman"/>
+          <w:sz w:val="28"/>
+          <w:szCs w:val="24"/>
+        </w:rPr>
+        <w:t xml:space="preserve">     к.т.н., доцент                _______________                             </w:t>
+      </w:r>
+      <w:r>
+        <w:rPr>
+          <w:rFonts w:ascii="Times New Roman" w:eastAsia="Times New Roman" w:hAnsi="Times New Roman" w:cs="Times New Roman"/>
+          <w:sz w:val="28"/>
+          <w:szCs w:val="24"/>
+          <w:u w:val="single"/>
+        </w:rPr>
+        <w:t>С.А.К. Диане</w:t>
+      </w:r>
+    </w:p>
+    <w:p>
+      <w:pPr>
+        <w:spacing w:after="0" w:line="240" w:lineRule="auto"/>
+        <w:contextualSpacing/>
+        <w:rPr>
+          <w:rFonts w:ascii="Times New Roman" w:eastAsia="Times New Roman" w:hAnsi="Times New Roman" w:cs="Times New Roman"/>
+          <w:b/>
+          <w:sz w:val="28"/>
+          <w:szCs w:val="28"/>
+        </w:rPr>
+      </w:pPr>
+    </w:p>
+    <w:p>
+      <w:pPr>
+        <w:spacing w:after="0" w:line="240" w:lineRule="auto"/>
+        <w:contextualSpacing/>
+        <w:rPr>
+          <w:rFonts w:ascii="Times New Roman" w:eastAsia="Times New Roman" w:hAnsi="Times New Roman" w:cs="Times New Roman"/>
+          <w:b/>
+          <w:sz w:val="28"/>
+          <w:szCs w:val="28"/>
+        </w:rPr>
+      </w:pPr>
+      <w:r>
+        <w:rPr>
+          <w:rFonts w:ascii="Times New Roman" w:eastAsia="Times New Roman" w:hAnsi="Times New Roman" w:cs="Times New Roman"/>
+          <w:b/>
+          <w:sz w:val="28"/>
+          <w:szCs w:val="28"/>
+        </w:rPr>
+        <w:t>Отчет проверил:</w:t>
+      </w:r>
+    </w:p>
+    <w:p>
+      <w:pPr>
+        <w:spacing w:after="0" w:line="240" w:lineRule="auto"/>
+        <w:contextualSpacing/>
+        <w:rPr>
+          <w:rFonts w:ascii="Times New Roman" w:eastAsia="Times New Roman" w:hAnsi="Times New Roman" w:cs="Times New Roman"/>
+          <w:b/>
+          <w:sz w:val="28"/>
+          <w:szCs w:val="28"/>
+        </w:rPr>
+      </w:pPr>
+      <w:r>
+        <w:rPr>
+          <w:rFonts w:ascii="Times New Roman" w:eastAsia="Times New Roman" w:hAnsi="Times New Roman" w:cs="Times New Roman"/>
+          <w:b/>
+          <w:sz w:val="28"/>
+          <w:szCs w:val="28"/>
+        </w:rPr>
+        <w:t>Руководитель практики от Университета</w:t>
+      </w:r>
+    </w:p>
+    <w:p>
+      <w:pPr>
+        <w:spacing w:after="0" w:line="240" w:lineRule="auto"/>
+        <w:contextualSpacing/>
+        <w:rPr>
+          <w:rFonts w:ascii="Times New Roman" w:eastAsia="Times New Roman" w:hAnsi="Times New Roman" w:cs="Times New Roman"/>
+          <w:b/>
+          <w:sz w:val="28"/>
+          <w:szCs w:val="28"/>
+        </w:rPr>
+      </w:pPr>
+    </w:p>
+    <w:p>
+      <w:r>
+        <w:rPr>
+          <w:rFonts w:ascii="Times New Roman" w:eastAsia="Times New Roman" w:hAnsi="Times New Roman" w:cs="Times New Roman"/>
+          <w:sz w:val="28"/>
+          <w:szCs w:val="24"/>
+        </w:rPr>
+        <w:t xml:space="preserve">_______________         </w:t>
+      </w:r>
+      <w:r>
+        <w:rPr>
+          <w:rStyle w:val="12"/>
+        </w:rPr>
+        <w:t xml:space="preserve">А.А. </w:t>
+      </w:r>
+      <w:proofErr w:type="spellStart"/>
+      <w:r>
+        <w:rPr>
+          <w:rStyle w:val="12"/>
+        </w:rPr>
+        <w:t>Сухоленцева</w:t>
+      </w:r>
+      <w:proofErr w:type="spellEnd"/>
+    </w:p>
+    <w:p>
+      <w:pPr>
+        <w:rPr>
+          <w:rFonts w:ascii="Times New Roman" w:eastAsia="Times New Roman" w:hAnsi="Times New Roman" w:cs="Times New Roman"/>
           <w:color w:val="000000"/>
           <w:sz w:val="28"/>
           <w:szCs w:val="28"/>
           <w:lang w:eastAsia="ru-RU"/>
         </w:rPr>
+      </w:pPr>
+      <w:r>
+        <w:rPr>
+          <w:rFonts w:ascii="Times New Roman" w:eastAsia="Times New Roman" w:hAnsi="Times New Roman" w:cs="Times New Roman"/>
+          <w:color w:val="000000"/>
+          <w:sz w:val="28"/>
+          <w:szCs w:val="28"/>
+          <w:lang w:eastAsia="ru-RU"/>
+        </w:rPr>
         <w:br w:type="page"/>
       </w:r>
+    </w:p>
+    <w:p>
+      <w:pPr>
+        <w:rPr>
+          <w:rFonts w:ascii="Times New Roman" w:eastAsia="Times New Roman" w:hAnsi="Times New Roman" w:cs="Times New Roman"/>
+          <w:color w:val="000000"/>
+          <w:sz w:val="28"/>
+          <w:szCs w:val="28"/>
+          <w:lang w:eastAsia="ru-RU"/>
+        </w:rPr>
+      </w:pPr>
     </w:p>
     <w:sdt>
       <w:sdtPr>
+        <w:rPr>
+          <w:rFonts w:asciiTheme="minorHAnsi" w:eastAsiaTheme="minorHAnsi" w:hAnsiTheme="minorHAnsi" w:cstheme="minorBidi"/>
+          <w:b w:val="0"/>
+          <w:bCs w:val="0"/>
+          <w:color w:val="auto"/>
+          <w:sz w:val="22"/>
+          <w:szCs w:val="22"/>
+        </w:rPr>
         <w:id w:val="213779127"/>
         <w:docPartObj>
           <w:docPartGallery w:val="Table of Contents"/>
@@ -1406,10 +2169,7 @@
       </w:sdtPr>
       <w:sdtEndPr>
         <w:rPr>
-          <w:rFonts w:eastAsiaTheme="minorHAnsi" w:cs="Times New Roman"/>
-          <w:b w:val="0"/>
-          <w:bCs w:val="0"/>
-          <w:color w:val="auto"/>
+          <w:rFonts w:cs="Times New Roman"/>
         </w:rPr>
       </w:sdtEndPr>
       <w:sdtContent>
@@ -1459,7 +2219,7 @@
             </w:rPr>
             <w:fldChar w:fldCharType="separate"/>
           </w:r>
-          <w:hyperlink w:anchor="_Toc69702485" w:history="1">
+          <w:hyperlink w:anchor="_Toc69736738" w:history="1">
             <w:r>
               <w:rPr>
                 <w:rStyle w:val="a6"/>
@@ -1468,7 +2228,7 @@
                 <w:sz w:val="28"/>
                 <w:szCs w:val="28"/>
               </w:rPr>
-              <w:t>Введение</w:t>
+              <w:t>1 Введение</w:t>
             </w:r>
             <w:r>
               <w:rPr>
@@ -1498,7 +2258,7 @@
                 <w:sz w:val="28"/>
                 <w:szCs w:val="28"/>
               </w:rPr>
-              <w:instrText xml:space="preserve"> PAGEREF _Toc69702485 \h </w:instrText>
+              <w:instrText xml:space="preserve"> PAGEREF _Toc69736738 \h </w:instrText>
             </w:r>
             <w:r>
               <w:rPr>
@@ -1527,7 +2287,7 @@
                 <w:sz w:val="28"/>
                 <w:szCs w:val="28"/>
               </w:rPr>
-              <w:t>3</w:t>
+              <w:t>4</w:t>
             </w:r>
             <w:r>
               <w:rPr>
@@ -1555,7 +2315,7 @@
               <w:lang w:eastAsia="ru-RU"/>
             </w:rPr>
           </w:pPr>
-          <w:hyperlink w:anchor="_Toc69702486" w:history="1">
+          <w:hyperlink w:anchor="_Toc69736739" w:history="1">
             <w:r>
               <w:rPr>
                 <w:rStyle w:val="a6"/>
@@ -1564,7 +2324,7 @@
                 <w:sz w:val="28"/>
                 <w:szCs w:val="28"/>
               </w:rPr>
-              <w:t>Постановка задачи</w:t>
+              <w:t>2 Постановка задачи</w:t>
             </w:r>
             <w:r>
               <w:rPr>
@@ -1594,7 +2354,7 @@
                 <w:sz w:val="28"/>
                 <w:szCs w:val="28"/>
               </w:rPr>
-              <w:instrText xml:space="preserve"> PAGEREF _Toc69702486 \h </w:instrText>
+              <w:instrText xml:space="preserve"> PAGEREF _Toc69736739 \h </w:instrText>
             </w:r>
             <w:r>
               <w:rPr>
@@ -1623,7 +2383,7 @@
                 <w:sz w:val="28"/>
                 <w:szCs w:val="28"/>
               </w:rPr>
-              <w:t>3</w:t>
+              <w:t>4</w:t>
             </w:r>
             <w:r>
               <w:rPr>
@@ -1651,7 +2411,7 @@
               <w:lang w:eastAsia="ru-RU"/>
             </w:rPr>
           </w:pPr>
-          <w:hyperlink w:anchor="_Toc69702487" w:history="1">
+          <w:hyperlink w:anchor="_Toc69736740" w:history="1">
             <w:r>
               <w:rPr>
                 <w:rStyle w:val="a6"/>
@@ -1660,7 +2420,7 @@
                 <w:sz w:val="28"/>
                 <w:szCs w:val="28"/>
               </w:rPr>
-              <w:t xml:space="preserve">Детектирование объекта на </w:t>
+              <w:t xml:space="preserve">3 Детектирование объекта на </w:t>
             </w:r>
             <w:r>
               <w:rPr>
@@ -1711,7 +2471,7 @@
                 <w:sz w:val="28"/>
                 <w:szCs w:val="28"/>
               </w:rPr>
-              <w:instrText xml:space="preserve"> PAGEREF _Toc69702487 \h </w:instrText>
+              <w:instrText xml:space="preserve"> PAGEREF _Toc69736740 \h </w:instrText>
             </w:r>
             <w:r>
               <w:rPr>
@@ -1740,7 +2500,7 @@
                 <w:sz w:val="28"/>
                 <w:szCs w:val="28"/>
               </w:rPr>
-              <w:t>3</w:t>
+              <w:t>4</w:t>
             </w:r>
             <w:r>
               <w:rPr>
@@ -1768,7 +2528,7 @@
               <w:lang w:eastAsia="ru-RU"/>
             </w:rPr>
           </w:pPr>
-          <w:hyperlink w:anchor="_Toc69702488" w:history="1">
+          <w:hyperlink w:anchor="_Toc69736741" w:history="1">
             <w:r>
               <w:rPr>
                 <w:rStyle w:val="a6"/>
@@ -1777,7 +2537,7 @@
                 <w:sz w:val="28"/>
                 <w:szCs w:val="28"/>
               </w:rPr>
-              <w:t>Поиск объекта в трехмерном облаке точек</w:t>
+              <w:t>4 Поиск объекта в трехмерном облаке точек</w:t>
             </w:r>
             <w:r>
               <w:rPr>
@@ -1807,103 +2567,7 @@
                 <w:sz w:val="28"/>
                 <w:szCs w:val="28"/>
               </w:rPr>
-              <w:instrText xml:space="preserve"> PAGEREF _Toc69702488 \h </w:instrText>
-            </w:r>
-            <w:r>
-              <w:rPr>
-                <w:rFonts w:ascii="Times New Roman" w:hAnsi="Times New Roman" w:cs="Times New Roman"/>
-                <w:noProof/>
-                <w:webHidden/>
-                <w:sz w:val="28"/>
-                <w:szCs w:val="28"/>
-              </w:rPr>
-            </w:r>
-            <w:r>
-              <w:rPr>
-                <w:rFonts w:ascii="Times New Roman" w:hAnsi="Times New Roman" w:cs="Times New Roman"/>
-                <w:noProof/>
-                <w:webHidden/>
-                <w:sz w:val="28"/>
-                <w:szCs w:val="28"/>
-              </w:rPr>
-              <w:fldChar w:fldCharType="separate"/>
-            </w:r>
-            <w:r>
-              <w:rPr>
-                <w:rFonts w:ascii="Times New Roman" w:hAnsi="Times New Roman" w:cs="Times New Roman"/>
-                <w:noProof/>
-                <w:webHidden/>
-                <w:sz w:val="28"/>
-                <w:szCs w:val="28"/>
-              </w:rPr>
-              <w:t>11</w:t>
-            </w:r>
-            <w:r>
-              <w:rPr>
-                <w:rFonts w:ascii="Times New Roman" w:hAnsi="Times New Roman" w:cs="Times New Roman"/>
-                <w:noProof/>
-                <w:webHidden/>
-                <w:sz w:val="28"/>
-                <w:szCs w:val="28"/>
-              </w:rPr>
-              <w:fldChar w:fldCharType="end"/>
-            </w:r>
-          </w:hyperlink>
-        </w:p>
-        <w:p>
-          <w:pPr>
-            <w:pStyle w:val="11"/>
-            <w:tabs>
-              <w:tab w:val="right" w:leader="dot" w:pos="9345"/>
-            </w:tabs>
-            <w:rPr>
-              <w:rFonts w:ascii="Times New Roman" w:eastAsiaTheme="minorEastAsia" w:hAnsi="Times New Roman" w:cs="Times New Roman"/>
-              <w:noProof/>
-              <w:sz w:val="28"/>
-              <w:szCs w:val="28"/>
-              <w:lang w:eastAsia="ru-RU"/>
-            </w:rPr>
-          </w:pPr>
-          <w:hyperlink w:anchor="_Toc69702489" w:history="1">
-            <w:r>
-              <w:rPr>
-                <w:rStyle w:val="a6"/>
-                <w:rFonts w:ascii="Times New Roman" w:hAnsi="Times New Roman" w:cs="Times New Roman"/>
-                <w:noProof/>
-                <w:sz w:val="28"/>
-                <w:szCs w:val="28"/>
-              </w:rPr>
-              <w:t>Результаты работы</w:t>
-            </w:r>
-            <w:r>
-              <w:rPr>
-                <w:rFonts w:ascii="Times New Roman" w:hAnsi="Times New Roman" w:cs="Times New Roman"/>
-                <w:noProof/>
-                <w:webHidden/>
-                <w:sz w:val="28"/>
-                <w:szCs w:val="28"/>
-              </w:rPr>
-              <w:tab/>
-            </w:r>
-            <w:r>
-              <w:rPr>
-                <w:rFonts w:ascii="Times New Roman" w:hAnsi="Times New Roman" w:cs="Times New Roman"/>
-                <w:noProof/>
-                <w:webHidden/>
-                <w:sz w:val="28"/>
-                <w:szCs w:val="28"/>
-              </w:rPr>
-              <w:fldChar w:fldCharType="begin"/>
-            </w:r>
-            <w:r>
-              <w:rPr>
-                <w:rFonts w:ascii="Times New Roman" w:hAnsi="Times New Roman" w:cs="Times New Roman"/>
-                <w:noProof/>
-                <w:webHidden/>
-                <w:sz w:val="28"/>
-                <w:szCs w:val="28"/>
-              </w:rPr>
-              <w:instrText xml:space="preserve"> PAGEREF _Toc69702489 \h </w:instrText>
+              <w:instrText xml:space="preserve"> PAGEREF _Toc69736741 \h </w:instrText>
             </w:r>
             <w:r>
               <w:rPr>
@@ -1960,7 +2624,7 @@
               <w:lang w:eastAsia="ru-RU"/>
             </w:rPr>
           </w:pPr>
-          <w:hyperlink w:anchor="_Toc69702490" w:history="1">
+          <w:hyperlink w:anchor="_Toc69736742" w:history="1">
             <w:r>
               <w:rPr>
                 <w:rStyle w:val="a6"/>
@@ -1969,7 +2633,7 @@
                 <w:sz w:val="28"/>
                 <w:szCs w:val="28"/>
               </w:rPr>
-              <w:t>Вывод</w:t>
+              <w:t>5 Результаты работы</w:t>
             </w:r>
             <w:r>
               <w:rPr>
@@ -1999,7 +2663,7 @@
                 <w:sz w:val="28"/>
                 <w:szCs w:val="28"/>
               </w:rPr>
-              <w:instrText xml:space="preserve"> PAGEREF _Toc69702490 \h </w:instrText>
+              <w:instrText xml:space="preserve"> PAGEREF _Toc69736742 \h </w:instrText>
             </w:r>
             <w:r>
               <w:rPr>
@@ -2028,7 +2692,7 @@
                 <w:sz w:val="28"/>
                 <w:szCs w:val="28"/>
               </w:rPr>
-              <w:t>16</w:t>
+              <w:t>14</w:t>
             </w:r>
             <w:r>
               <w:rPr>
@@ -2056,7 +2720,7 @@
               <w:lang w:eastAsia="ru-RU"/>
             </w:rPr>
           </w:pPr>
-          <w:hyperlink w:anchor="_Toc69702491" w:history="1">
+          <w:hyperlink w:anchor="_Toc69736743" w:history="1">
             <w:r>
               <w:rPr>
                 <w:rStyle w:val="a6"/>
@@ -2065,7 +2729,7 @@
                 <w:sz w:val="28"/>
                 <w:szCs w:val="28"/>
               </w:rPr>
-              <w:t>Список источников</w:t>
+              <w:t>6 Вывод</w:t>
             </w:r>
             <w:r>
               <w:rPr>
@@ -2095,7 +2759,7 @@
                 <w:sz w:val="28"/>
                 <w:szCs w:val="28"/>
               </w:rPr>
-              <w:instrText xml:space="preserve"> PAGEREF _Toc69702491 \h </w:instrText>
+              <w:instrText xml:space="preserve"> PAGEREF _Toc69736743 \h </w:instrText>
             </w:r>
             <w:r>
               <w:rPr>
@@ -2145,12 +2809,14 @@
               <w:tab w:val="right" w:leader="dot" w:pos="9345"/>
             </w:tabs>
             <w:rPr>
-              <w:rFonts w:eastAsiaTheme="minorEastAsia"/>
+              <w:rFonts w:ascii="Times New Roman" w:eastAsiaTheme="minorEastAsia" w:hAnsi="Times New Roman" w:cs="Times New Roman"/>
               <w:noProof/>
+              <w:sz w:val="28"/>
+              <w:szCs w:val="28"/>
               <w:lang w:eastAsia="ru-RU"/>
             </w:rPr>
           </w:pPr>
-          <w:hyperlink w:anchor="_Toc69702492" w:history="1">
+          <w:hyperlink w:anchor="_Toc69736744" w:history="1">
             <w:r>
               <w:rPr>
                 <w:rStyle w:val="a6"/>
@@ -2159,7 +2825,7 @@
                 <w:sz w:val="28"/>
                 <w:szCs w:val="28"/>
               </w:rPr>
-              <w:t>Приложение</w:t>
+              <w:t>7 Список источников</w:t>
             </w:r>
             <w:r>
               <w:rPr>
@@ -2189,7 +2855,7 @@
                 <w:sz w:val="28"/>
                 <w:szCs w:val="28"/>
               </w:rPr>
-              <w:instrText xml:space="preserve"> PAGEREF _Toc69702492 \h </w:instrText>
+              <w:instrText xml:space="preserve"> PAGEREF _Toc69736744 \h </w:instrText>
             </w:r>
             <w:r>
               <w:rPr>
@@ -2218,7 +2884,101 @@
                 <w:sz w:val="28"/>
                 <w:szCs w:val="28"/>
               </w:rPr>
-              <w:t>19</w:t>
+              <w:t>20</w:t>
+            </w:r>
+            <w:r>
+              <w:rPr>
+                <w:rFonts w:ascii="Times New Roman" w:hAnsi="Times New Roman" w:cs="Times New Roman"/>
+                <w:noProof/>
+                <w:webHidden/>
+                <w:sz w:val="28"/>
+                <w:szCs w:val="28"/>
+              </w:rPr>
+              <w:fldChar w:fldCharType="end"/>
+            </w:r>
+          </w:hyperlink>
+        </w:p>
+        <w:p>
+          <w:pPr>
+            <w:pStyle w:val="11"/>
+            <w:tabs>
+              <w:tab w:val="right" w:leader="dot" w:pos="9345"/>
+            </w:tabs>
+            <w:rPr>
+              <w:rFonts w:eastAsiaTheme="minorEastAsia"/>
+              <w:noProof/>
+              <w:lang w:eastAsia="ru-RU"/>
+            </w:rPr>
+          </w:pPr>
+          <w:hyperlink w:anchor="_Toc69736745" w:history="1">
+            <w:r>
+              <w:rPr>
+                <w:rStyle w:val="a6"/>
+                <w:rFonts w:ascii="Times New Roman" w:hAnsi="Times New Roman" w:cs="Times New Roman"/>
+                <w:noProof/>
+                <w:sz w:val="28"/>
+                <w:szCs w:val="28"/>
+              </w:rPr>
+              <w:t>8 Приложение</w:t>
+            </w:r>
+            <w:r>
+              <w:rPr>
+                <w:rFonts w:ascii="Times New Roman" w:hAnsi="Times New Roman" w:cs="Times New Roman"/>
+                <w:noProof/>
+                <w:webHidden/>
+                <w:sz w:val="28"/>
+                <w:szCs w:val="28"/>
+              </w:rPr>
+              <w:tab/>
+            </w:r>
+            <w:r>
+              <w:rPr>
+                <w:rFonts w:ascii="Times New Roman" w:hAnsi="Times New Roman" w:cs="Times New Roman"/>
+                <w:noProof/>
+                <w:webHidden/>
+                <w:sz w:val="28"/>
+                <w:szCs w:val="28"/>
+              </w:rPr>
+              <w:fldChar w:fldCharType="begin"/>
+            </w:r>
+            <w:r>
+              <w:rPr>
+                <w:rFonts w:ascii="Times New Roman" w:hAnsi="Times New Roman" w:cs="Times New Roman"/>
+                <w:noProof/>
+                <w:webHidden/>
+                <w:sz w:val="28"/>
+                <w:szCs w:val="28"/>
+              </w:rPr>
+              <w:instrText xml:space="preserve"> PAGEREF _Toc69736745 \h </w:instrText>
+            </w:r>
+            <w:r>
+              <w:rPr>
+                <w:rFonts w:ascii="Times New Roman" w:hAnsi="Times New Roman" w:cs="Times New Roman"/>
+                <w:noProof/>
+                <w:webHidden/>
+                <w:sz w:val="28"/>
+                <w:szCs w:val="28"/>
+              </w:rPr>
+            </w:r>
+            <w:r>
+              <w:rPr>
+                <w:rFonts w:ascii="Times New Roman" w:hAnsi="Times New Roman" w:cs="Times New Roman"/>
+                <w:noProof/>
+                <w:webHidden/>
+                <w:sz w:val="28"/>
+                <w:szCs w:val="28"/>
+              </w:rPr>
+              <w:fldChar w:fldCharType="separate"/>
+            </w:r>
+            <w:r>
+              <w:rPr>
+                <w:rFonts w:ascii="Times New Roman" w:hAnsi="Times New Roman" w:cs="Times New Roman"/>
+                <w:noProof/>
+                <w:webHidden/>
+                <w:sz w:val="28"/>
+                <w:szCs w:val="28"/>
+              </w:rPr>
+              <w:t>21</w:t>
             </w:r>
             <w:r>
               <w:rPr>
@@ -2277,15 +3037,21 @@
           <w:rFonts w:cs="Times New Roman"/>
         </w:rPr>
       </w:pPr>
-      <w:bookmarkStart w:id="0" w:name="_Toc69702485"/>
+      <w:bookmarkStart w:id="1" w:name="_Toc69736738"/>
       <w:r>
         <w:rPr>
           <w:rFonts w:cs="Times New Roman"/>
         </w:rPr>
         <w:lastRenderedPageBreak/>
+        <w:t xml:space="preserve">1 </w:t>
+      </w:r>
+      <w:r>
+        <w:rPr>
+          <w:rFonts w:cs="Times New Roman"/>
+        </w:rPr>
         <w:t>Введение</w:t>
       </w:r>
-      <w:bookmarkEnd w:id="0"/>
+      <w:bookmarkEnd w:id="1"/>
     </w:p>
     <w:p>
       <w:pPr>
@@ -2479,14 +3245,20 @@
           <w:rFonts w:cs="Times New Roman"/>
         </w:rPr>
       </w:pPr>
-      <w:bookmarkStart w:id="1" w:name="_Toc69702486"/>
+      <w:bookmarkStart w:id="2" w:name="_Toc69736739"/>
       <w:r>
         <w:rPr>
           <w:rFonts w:cs="Times New Roman"/>
         </w:rPr>
+        <w:t xml:space="preserve">2 </w:t>
+      </w:r>
+      <w:r>
+        <w:rPr>
+          <w:rFonts w:cs="Times New Roman"/>
+        </w:rPr>
         <w:t>Постановка задачи</w:t>
       </w:r>
-      <w:bookmarkEnd w:id="1"/>
+      <w:bookmarkEnd w:id="2"/>
     </w:p>
     <w:p>
       <w:pPr>
@@ -2627,7 +3399,13 @@
           <w:rFonts w:cs="Times New Roman"/>
         </w:rPr>
       </w:pPr>
-      <w:bookmarkStart w:id="2" w:name="_Toc69702487"/>
+      <w:bookmarkStart w:id="3" w:name="_Toc69736740"/>
+      <w:r>
+        <w:rPr>
+          <w:rFonts w:cs="Times New Roman"/>
+        </w:rPr>
+        <w:t xml:space="preserve">3 </w:t>
+      </w:r>
       <w:r>
         <w:rPr>
           <w:rFonts w:cs="Times New Roman"/>
@@ -2647,7 +3425,7 @@
         </w:rPr>
         <w:t>-изображении</w:t>
       </w:r>
-      <w:bookmarkEnd w:id="2"/>
+      <w:bookmarkEnd w:id="3"/>
     </w:p>
     <w:p>
       <w:pPr>
@@ -3671,16 +4449,7 @@
               <w:szCs w:val="28"/>
               <w:lang w:val="en-US"/>
             </w:rPr>
-            <m:t>,</m:t>
-          </m:r>
-          <m:r>
-            <w:rPr>
-              <w:rFonts w:ascii="Cambria Math" w:eastAsiaTheme="minorEastAsia" w:hAnsi="Times New Roman" w:cs="Times New Roman"/>
-              <w:sz w:val="28"/>
-              <w:szCs w:val="28"/>
-              <w:lang w:val="en-US"/>
-            </w:rPr>
-            <m:t xml:space="preserve"> </m:t>
+            <m:t xml:space="preserve">, </m:t>
           </m:r>
         </m:oMath>
       </m:oMathPara>
@@ -4441,15 +5210,7 @@
                   <w:sz w:val="28"/>
                   <w:szCs w:val="28"/>
                 </w:rPr>
-                <m:t>s</m:t>
-              </m:r>
-              <m:r>
-                <w:rPr>
-                  <w:rFonts w:ascii="Cambria Math" w:eastAsiaTheme="minorEastAsia" w:hAnsi="Cambria Math" w:cs="Times New Roman"/>
-                  <w:sz w:val="28"/>
-                  <w:szCs w:val="28"/>
-                </w:rPr>
-                <m:t>ubsample</m:t>
+                <m:t>subsample</m:t>
               </m:r>
               <m:r>
                 <w:rPr>
@@ -4961,16 +5722,7 @@
               <w:szCs w:val="28"/>
               <w:lang w:val="en-US"/>
             </w:rPr>
-            <m:t>,</m:t>
-          </m:r>
-          <m:r>
-            <w:rPr>
-              <w:rFonts w:ascii="Cambria Math" w:eastAsiaTheme="minorEastAsia" w:hAnsi="Times New Roman" w:cs="Times New Roman"/>
-              <w:sz w:val="28"/>
-              <w:szCs w:val="28"/>
-              <w:lang w:val="en-US"/>
-            </w:rPr>
-            <m:t xml:space="preserve"> </m:t>
+            <m:t xml:space="preserve">, </m:t>
           </m:r>
         </m:oMath>
       </m:oMathPara>
@@ -6780,8 +7532,8 @@
         <w:lastRenderedPageBreak/>
         <w:drawing>
           <wp:inline distT="0" distB="0" distL="0" distR="0">
-            <wp:extent cx="3267075" cy="2202844"/>
-            <wp:effectExtent l="19050" t="0" r="9525" b="0"/>
+            <wp:extent cx="2571750" cy="1734017"/>
+            <wp:effectExtent l="19050" t="0" r="0" b="0"/>
             <wp:docPr id="22" name="Рисунок 22" descr="https://habrastorage.org/webt/rf/vh/1n/rfvh1n0lmoootf-a3s1nmcsebxw.png"/>
             <wp:cNvGraphicFramePr>
               <a:graphicFrameLocks xmlns:a="http://schemas.openxmlformats.org/drawingml/2006/main" noChangeAspect="1"/>
@@ -6805,7 +7557,7 @@
                   <pic:spPr bwMode="auto">
                     <a:xfrm>
                       <a:off x="0" y="0"/>
-                      <a:ext cx="3267075" cy="2202844"/>
+                      <a:ext cx="2574753" cy="1736042"/>
                     </a:xfrm>
                     <a:prstGeom prst="rect">
                       <a:avLst/>
@@ -6835,7 +7587,6 @@
           <w:color w:val="000000" w:themeColor="text1"/>
           <w:sz w:val="28"/>
           <w:szCs w:val="28"/>
-          <w:lang w:val="en-US"/>
         </w:rPr>
       </w:pPr>
       <w:r>
@@ -6870,7 +7621,6 @@
           <w:color w:val="000000" w:themeColor="text1"/>
           <w:sz w:val="28"/>
           <w:szCs w:val="28"/>
-          <w:lang w:val="en-US"/>
         </w:rPr>
       </w:pPr>
     </w:p>
@@ -7051,7 +7801,6 @@
           <w:color w:val="000000" w:themeColor="text1"/>
           <w:sz w:val="28"/>
           <w:szCs w:val="28"/>
-          <w:lang w:val="en-US"/>
         </w:rPr>
         <w:tab/>
       </w:r>
@@ -7251,7 +8000,6 @@
           <w:sz w:val="28"/>
           <w:szCs w:val="28"/>
         </w:rPr>
-        <w:lastRenderedPageBreak/>
         <w:t>Рисунок</w:t>
       </w:r>
       <w:r>
@@ -7324,6 +8072,7 @@
           <w:szCs w:val="28"/>
           <w:lang w:eastAsia="ru-RU"/>
         </w:rPr>
+        <w:lastRenderedPageBreak/>
         <w:drawing>
           <wp:inline distT="0" distB="0" distL="0" distR="0">
             <wp:extent cx="4752975" cy="3552825"/>
@@ -7611,7 +8360,6 @@
           <w:sz w:val="28"/>
           <w:szCs w:val="28"/>
         </w:rPr>
-        <w:lastRenderedPageBreak/>
         <w:t xml:space="preserve">Рисунок 10. </w:t>
       </w:r>
       <w:r>
@@ -7645,6 +8393,7 @@
           <w:sz w:val="28"/>
           <w:szCs w:val="28"/>
         </w:rPr>
+        <w:lastRenderedPageBreak/>
         <w:t xml:space="preserve">В процессе обучения рамки по </w:t>
       </w:r>
       <w:proofErr w:type="spellStart"/>
@@ -8079,11 +8828,10 @@
           <w:szCs w:val="28"/>
           <w:lang w:eastAsia="ru-RU"/>
         </w:rPr>
-        <w:lastRenderedPageBreak/>
         <w:drawing>
           <wp:inline distT="0" distB="0" distL="0" distR="0">
-            <wp:extent cx="4772148" cy="2733675"/>
-            <wp:effectExtent l="19050" t="0" r="9402" b="0"/>
+            <wp:extent cx="3876675" cy="2220713"/>
+            <wp:effectExtent l="19050" t="0" r="9525" b="0"/>
             <wp:docPr id="40" name="Рисунок 40" descr="https://miro.medium.com/max/810/1*ZpY74E1Njx8BS65DT8YpaA.png"/>
             <wp:cNvGraphicFramePr>
               <a:graphicFrameLocks xmlns:a="http://schemas.openxmlformats.org/drawingml/2006/main" noChangeAspect="1"/>
@@ -8107,7 +8855,7 @@
                   <pic:spPr bwMode="auto">
                     <a:xfrm>
                       <a:off x="0" y="0"/>
-                      <a:ext cx="4775635" cy="2735673"/>
+                      <a:ext cx="3884782" cy="2225357"/>
                     </a:xfrm>
                     <a:prstGeom prst="rect">
                       <a:avLst/>
@@ -8137,7 +8885,6 @@
           <w:color w:val="000000" w:themeColor="text1"/>
           <w:sz w:val="28"/>
           <w:szCs w:val="28"/>
-          <w:lang w:val="en-US"/>
         </w:rPr>
       </w:pPr>
       <w:r>
@@ -8180,7 +8927,6 @@
           <w:color w:val="000000" w:themeColor="text1"/>
           <w:sz w:val="28"/>
           <w:szCs w:val="28"/>
-          <w:lang w:val="en-US"/>
         </w:rPr>
       </w:pPr>
       <w:r>
@@ -8190,7 +8936,8 @@
           <w:sz w:val="28"/>
           <w:szCs w:val="28"/>
         </w:rPr>
-        <w:t>Функция</w:t>
+        <w:lastRenderedPageBreak/>
+        <w:t xml:space="preserve">Функция затрат в </w:t>
       </w:r>
       <w:r>
         <w:rPr>
@@ -8200,7 +8947,7 @@
           <w:szCs w:val="28"/>
           <w:lang w:val="en-US"/>
         </w:rPr>
-        <w:t xml:space="preserve"> </w:t>
+        <w:t>SSD</w:t>
       </w:r>
       <w:r>
         <w:rPr>
@@ -8209,8 +8956,9 @@
           <w:sz w:val="28"/>
           <w:szCs w:val="28"/>
         </w:rPr>
-        <w:t>затрат</w:t>
-      </w:r>
+        <w:t xml:space="preserve"> называется </w:t>
+      </w:r>
+      <w:proofErr w:type="spellStart"/>
       <w:r>
         <w:rPr>
           <w:rFonts w:ascii="Times New Roman" w:eastAsiaTheme="majorEastAsia" w:hAnsi="Times New Roman" w:cs="Times New Roman"/>
@@ -8219,8 +8967,9 @@
           <w:szCs w:val="28"/>
           <w:lang w:val="en-US"/>
         </w:rPr>
-        <w:t xml:space="preserve"> </w:t>
-      </w:r>
+        <w:t>MultiBox</w:t>
+      </w:r>
+      <w:proofErr w:type="spellEnd"/>
       <w:r>
         <w:rPr>
           <w:rFonts w:ascii="Times New Roman" w:eastAsiaTheme="majorEastAsia" w:hAnsi="Times New Roman" w:cs="Times New Roman"/>
@@ -8228,7 +8977,7 @@
           <w:sz w:val="28"/>
           <w:szCs w:val="28"/>
         </w:rPr>
-        <w:t>в</w:t>
+        <w:t xml:space="preserve"> </w:t>
       </w:r>
       <w:r>
         <w:rPr>
@@ -8238,7 +8987,7 @@
           <w:szCs w:val="28"/>
           <w:lang w:val="en-US"/>
         </w:rPr>
-        <w:t xml:space="preserve"> SSD </w:t>
+        <w:t>loss</w:t>
       </w:r>
       <w:r>
         <w:rPr>
@@ -8247,7 +8996,7 @@
           <w:sz w:val="28"/>
           <w:szCs w:val="28"/>
         </w:rPr>
-        <w:t>называется</w:t>
+        <w:t xml:space="preserve"> и состоит из </w:t>
       </w:r>
       <w:r>
         <w:rPr>
@@ -8257,20 +9006,17 @@
           <w:szCs w:val="28"/>
           <w:lang w:val="en-US"/>
         </w:rPr>
-        <w:t xml:space="preserve"> </w:t>
-      </w:r>
-      <w:proofErr w:type="spellStart"/>
+        <w:t>confidence</w:t>
+      </w:r>
       <w:r>
         <w:rPr>
           <w:rFonts w:ascii="Times New Roman" w:eastAsiaTheme="majorEastAsia" w:hAnsi="Times New Roman" w:cs="Times New Roman"/>
           <w:color w:val="000000" w:themeColor="text1"/>
           <w:sz w:val="28"/>
           <w:szCs w:val="28"/>
-          <w:lang w:val="en-US"/>
-        </w:rPr>
-        <w:t>MultiBox</w:t>
-      </w:r>
-      <w:proofErr w:type="spellEnd"/>
+        </w:rPr>
+        <w:t xml:space="preserve"> </w:t>
+      </w:r>
       <w:r>
         <w:rPr>
           <w:rFonts w:ascii="Times New Roman" w:eastAsiaTheme="majorEastAsia" w:hAnsi="Times New Roman" w:cs="Times New Roman"/>
@@ -8279,7 +9025,7 @@
           <w:szCs w:val="28"/>
           <w:lang w:val="en-US"/>
         </w:rPr>
-        <w:t xml:space="preserve"> loss </w:t>
+        <w:t>loss</w:t>
       </w:r>
       <w:r>
         <w:rPr>
@@ -8288,7 +9034,7 @@
           <w:sz w:val="28"/>
           <w:szCs w:val="28"/>
         </w:rPr>
-        <w:t>и</w:t>
+        <w:t xml:space="preserve"> и </w:t>
       </w:r>
       <w:r>
         <w:rPr>
@@ -8298,7 +9044,7 @@
           <w:szCs w:val="28"/>
           <w:lang w:val="en-US"/>
         </w:rPr>
-        <w:t xml:space="preserve"> </w:t>
+        <w:t> localization</w:t>
       </w:r>
       <w:r>
         <w:rPr>
@@ -8307,7 +9053,7 @@
           <w:sz w:val="28"/>
           <w:szCs w:val="28"/>
         </w:rPr>
-        <w:t>состоит</w:t>
+        <w:t xml:space="preserve"> </w:t>
       </w:r>
       <w:r>
         <w:rPr>
@@ -8317,7 +9063,7 @@
           <w:szCs w:val="28"/>
           <w:lang w:val="en-US"/>
         </w:rPr>
-        <w:t xml:space="preserve"> </w:t>
+        <w:t>loss</w:t>
       </w:r>
       <w:r>
         <w:rPr>
@@ -8326,36 +9072,7 @@
           <w:sz w:val="28"/>
           <w:szCs w:val="28"/>
         </w:rPr>
-        <w:t>из</w:t>
-      </w:r>
-      <w:r>
-        <w:rPr>
-          <w:rFonts w:ascii="Times New Roman" w:eastAsiaTheme="majorEastAsia" w:hAnsi="Times New Roman" w:cs="Times New Roman"/>
-          <w:color w:val="000000" w:themeColor="text1"/>
-          <w:sz w:val="28"/>
-          <w:szCs w:val="28"/>
-          <w:lang w:val="en-US"/>
-        </w:rPr>
-        <w:t xml:space="preserve"> confidence loss </w:t>
-      </w:r>
-      <w:r>
-        <w:rPr>
-          <w:rFonts w:ascii="Times New Roman" w:eastAsiaTheme="majorEastAsia" w:hAnsi="Times New Roman" w:cs="Times New Roman"/>
-          <w:color w:val="000000" w:themeColor="text1"/>
-          <w:sz w:val="28"/>
-          <w:szCs w:val="28"/>
-        </w:rPr>
-        <w:t>и</w:t>
-      </w:r>
-      <w:r>
-        <w:rPr>
-          <w:rFonts w:ascii="Times New Roman" w:eastAsiaTheme="majorEastAsia" w:hAnsi="Times New Roman" w:cs="Times New Roman"/>
-          <w:color w:val="000000" w:themeColor="text1"/>
-          <w:sz w:val="28"/>
-          <w:szCs w:val="28"/>
-          <w:lang w:val="en-US"/>
-        </w:rPr>
-        <w:t xml:space="preserve">  localization loss.</w:t>
+        <w:t>.</w:t>
       </w:r>
     </w:p>
     <w:p>
@@ -8369,7 +9086,6 @@
           <w:color w:val="000000" w:themeColor="text1"/>
           <w:sz w:val="28"/>
           <w:szCs w:val="28"/>
-          <w:lang w:val="en-US"/>
         </w:rPr>
       </w:pPr>
       <w:proofErr w:type="gramStart"/>
@@ -8381,7 +9097,7 @@
           <w:szCs w:val="28"/>
           <w:lang w:val="en-US"/>
         </w:rPr>
-        <w:t>SSD</w:t>
+        <w:t xml:space="preserve">SSD MobileNetV2 </w:t>
       </w:r>
       <w:r>
         <w:rPr>
@@ -8390,9 +9106,8 @@
           <w:sz w:val="28"/>
           <w:szCs w:val="28"/>
         </w:rPr>
-        <w:t xml:space="preserve"> </w:t>
-      </w:r>
-      <w:proofErr w:type="spellStart"/>
+        <w:t>реализована</w:t>
+      </w:r>
       <w:r>
         <w:rPr>
           <w:rFonts w:ascii="Times New Roman" w:eastAsiaTheme="majorEastAsia" w:hAnsi="Times New Roman" w:cs="Times New Roman"/>
@@ -8401,9 +9116,8 @@
           <w:szCs w:val="28"/>
           <w:lang w:val="en-US"/>
         </w:rPr>
-        <w:t>MobileNetV</w:t>
-      </w:r>
-      <w:proofErr w:type="spellEnd"/>
+        <w:t xml:space="preserve"> </w:t>
+      </w:r>
       <w:r>
         <w:rPr>
           <w:rFonts w:ascii="Times New Roman" w:eastAsiaTheme="majorEastAsia" w:hAnsi="Times New Roman" w:cs="Times New Roman"/>
@@ -8411,19 +9125,19 @@
           <w:sz w:val="28"/>
           <w:szCs w:val="28"/>
         </w:rPr>
-        <w:t xml:space="preserve">2 реализована во </w:t>
-      </w:r>
-      <w:proofErr w:type="spellStart"/>
+        <w:t>во</w:t>
+      </w:r>
       <w:r>
         <w:rPr>
           <w:rFonts w:ascii="Times New Roman" w:eastAsiaTheme="majorEastAsia" w:hAnsi="Times New Roman" w:cs="Times New Roman"/>
           <w:color w:val="000000" w:themeColor="text1"/>
           <w:sz w:val="28"/>
           <w:szCs w:val="28"/>
-        </w:rPr>
-        <w:t>фреймворке</w:t>
-      </w:r>
-      <w:proofErr w:type="spellEnd"/>
+          <w:lang w:val="en-US"/>
+        </w:rPr>
+        <w:t xml:space="preserve"> </w:t>
+      </w:r>
+      <w:proofErr w:type="spellStart"/>
       <w:r>
         <w:rPr>
           <w:rFonts w:ascii="Times New Roman" w:eastAsiaTheme="majorEastAsia" w:hAnsi="Times New Roman" w:cs="Times New Roman"/>
@@ -8431,9 +9145,9 @@
           <w:sz w:val="28"/>
           <w:szCs w:val="28"/>
         </w:rPr>
-        <w:t xml:space="preserve"> </w:t>
-      </w:r>
-      <w:proofErr w:type="spellStart"/>
+        <w:t>фреймворке</w:t>
+      </w:r>
+      <w:proofErr w:type="spellEnd"/>
       <w:r>
         <w:rPr>
           <w:rFonts w:ascii="Times New Roman" w:eastAsiaTheme="majorEastAsia" w:hAnsi="Times New Roman" w:cs="Times New Roman"/>
@@ -8442,18 +9156,20 @@
           <w:szCs w:val="28"/>
           <w:lang w:val="en-US"/>
         </w:rPr>
-        <w:t>Tensorflow</w:t>
-      </w:r>
-      <w:proofErr w:type="spellEnd"/>
+        <w:t xml:space="preserve"> </w:t>
+      </w:r>
+      <w:proofErr w:type="spellStart"/>
       <w:r>
         <w:rPr>
           <w:rFonts w:ascii="Times New Roman" w:eastAsiaTheme="majorEastAsia" w:hAnsi="Times New Roman" w:cs="Times New Roman"/>
           <w:color w:val="000000" w:themeColor="text1"/>
           <w:sz w:val="28"/>
           <w:szCs w:val="28"/>
-        </w:rPr>
-        <w:t xml:space="preserve"> </w:t>
-      </w:r>
+          <w:lang w:val="en-US"/>
+        </w:rPr>
+        <w:t>Tensorflow</w:t>
+      </w:r>
+      <w:proofErr w:type="spellEnd"/>
       <w:r>
         <w:rPr>
           <w:rFonts w:ascii="Times New Roman" w:eastAsiaTheme="majorEastAsia" w:hAnsi="Times New Roman" w:cs="Times New Roman"/>
@@ -8462,7 +9178,7 @@
           <w:szCs w:val="28"/>
           <w:lang w:val="en-US"/>
         </w:rPr>
-        <w:t>Object</w:t>
+        <w:t xml:space="preserve"> Object Detection API </w:t>
       </w:r>
       <w:r>
         <w:rPr>
@@ -8471,7 +9187,7 @@
           <w:sz w:val="28"/>
           <w:szCs w:val="28"/>
         </w:rPr>
-        <w:t xml:space="preserve"> </w:t>
+        <w:t>и</w:t>
       </w:r>
       <w:r>
         <w:rPr>
@@ -8481,7 +9197,7 @@
           <w:szCs w:val="28"/>
           <w:lang w:val="en-US"/>
         </w:rPr>
-        <w:t>Detection</w:t>
+        <w:t xml:space="preserve"> </w:t>
       </w:r>
       <w:r>
         <w:rPr>
@@ -8490,7 +9206,7 @@
           <w:sz w:val="28"/>
           <w:szCs w:val="28"/>
         </w:rPr>
-        <w:t xml:space="preserve"> </w:t>
+        <w:t>обучена</w:t>
       </w:r>
       <w:r>
         <w:rPr>
@@ -8500,7 +9216,7 @@
           <w:szCs w:val="28"/>
           <w:lang w:val="en-US"/>
         </w:rPr>
-        <w:t>API</w:t>
+        <w:t xml:space="preserve"> </w:t>
       </w:r>
       <w:r>
         <w:rPr>
@@ -8509,19 +9225,19 @@
           <w:sz w:val="28"/>
           <w:szCs w:val="28"/>
         </w:rPr>
-        <w:t xml:space="preserve"> и обучена на </w:t>
-      </w:r>
-      <w:proofErr w:type="spellStart"/>
+        <w:t>на</w:t>
+      </w:r>
       <w:r>
         <w:rPr>
           <w:rFonts w:ascii="Times New Roman" w:eastAsiaTheme="majorEastAsia" w:hAnsi="Times New Roman" w:cs="Times New Roman"/>
           <w:color w:val="000000" w:themeColor="text1"/>
           <w:sz w:val="28"/>
           <w:szCs w:val="28"/>
-        </w:rPr>
-        <w:t>датасете</w:t>
-      </w:r>
-      <w:proofErr w:type="spellEnd"/>
+          <w:lang w:val="en-US"/>
+        </w:rPr>
+        <w:t xml:space="preserve"> </w:t>
+      </w:r>
+      <w:proofErr w:type="spellStart"/>
       <w:r>
         <w:rPr>
           <w:rFonts w:ascii="Times New Roman" w:eastAsiaTheme="majorEastAsia" w:hAnsi="Times New Roman" w:cs="Times New Roman"/>
@@ -8529,8 +9245,9 @@
           <w:sz w:val="28"/>
           <w:szCs w:val="28"/>
         </w:rPr>
-        <w:t xml:space="preserve"> </w:t>
-      </w:r>
+        <w:t>датасете</w:t>
+      </w:r>
+      <w:proofErr w:type="spellEnd"/>
       <w:r>
         <w:rPr>
           <w:rFonts w:ascii="Times New Roman" w:eastAsiaTheme="majorEastAsia" w:hAnsi="Times New Roman" w:cs="Times New Roman"/>
@@ -8539,18 +9256,19 @@
           <w:szCs w:val="28"/>
           <w:lang w:val="en-US"/>
         </w:rPr>
-        <w:t>COCO</w:t>
-      </w:r>
+        <w:t xml:space="preserve"> COCO.</w:t>
+      </w:r>
+      <w:proofErr w:type="gramEnd"/>
       <w:r>
         <w:rPr>
           <w:rFonts w:ascii="Times New Roman" w:eastAsiaTheme="majorEastAsia" w:hAnsi="Times New Roman" w:cs="Times New Roman"/>
           <w:color w:val="000000" w:themeColor="text1"/>
           <w:sz w:val="28"/>
           <w:szCs w:val="28"/>
-        </w:rPr>
-        <w:t>.</w:t>
-      </w:r>
-      <w:proofErr w:type="gramEnd"/>
+          <w:lang w:val="en-US"/>
+        </w:rPr>
+        <w:t xml:space="preserve"> </w:t>
+      </w:r>
       <w:r>
         <w:rPr>
           <w:rFonts w:ascii="Times New Roman" w:eastAsiaTheme="majorEastAsia" w:hAnsi="Times New Roman" w:cs="Times New Roman"/>
@@ -8558,7 +9276,7 @@
           <w:sz w:val="28"/>
           <w:szCs w:val="28"/>
         </w:rPr>
-        <w:t xml:space="preserve"> С его помощью можно быстро находить объекты с </w:t>
+        <w:t xml:space="preserve">С его помощью можно быстро находить объекты с </w:t>
       </w:r>
       <w:proofErr w:type="spellStart"/>
       <w:r>
@@ -8660,7 +9378,6 @@
           <w:color w:val="000000" w:themeColor="text1"/>
           <w:sz w:val="28"/>
           <w:szCs w:val="28"/>
-          <w:lang w:val="en-US"/>
         </w:rPr>
       </w:pPr>
       <w:r>
@@ -8680,7 +9397,37 @@
           <w:szCs w:val="28"/>
           <w:lang w:val="en-US"/>
         </w:rPr>
-        <w:t>SSD MobileNevV2</w:t>
+        <w:t>SSD</w:t>
+      </w:r>
+      <w:r>
+        <w:rPr>
+          <w:rFonts w:ascii="Times New Roman" w:eastAsiaTheme="majorEastAsia" w:hAnsi="Times New Roman" w:cs="Times New Roman"/>
+          <w:color w:val="000000" w:themeColor="text1"/>
+          <w:sz w:val="28"/>
+          <w:szCs w:val="28"/>
+        </w:rPr>
+        <w:t xml:space="preserve"> </w:t>
+      </w:r>
+      <w:proofErr w:type="spellStart"/>
+      <w:r>
+        <w:rPr>
+          <w:rFonts w:ascii="Times New Roman" w:eastAsiaTheme="majorEastAsia" w:hAnsi="Times New Roman" w:cs="Times New Roman"/>
+          <w:color w:val="000000" w:themeColor="text1"/>
+          <w:sz w:val="28"/>
+          <w:szCs w:val="28"/>
+          <w:lang w:val="en-US"/>
+        </w:rPr>
+        <w:t>MobileNevV</w:t>
+      </w:r>
+      <w:proofErr w:type="spellEnd"/>
+      <w:r>
+        <w:rPr>
+          <w:rFonts w:ascii="Times New Roman" w:eastAsiaTheme="majorEastAsia" w:hAnsi="Times New Roman" w:cs="Times New Roman"/>
+          <w:color w:val="000000" w:themeColor="text1"/>
+          <w:sz w:val="28"/>
+          <w:szCs w:val="28"/>
+        </w:rPr>
+        <w:t>2</w:t>
       </w:r>
     </w:p>
     <w:p>
@@ -8692,14 +9439,20 @@
           <w:rFonts w:cs="Times New Roman"/>
         </w:rPr>
       </w:pPr>
-      <w:bookmarkStart w:id="3" w:name="_Toc69702488"/>
+      <w:bookmarkStart w:id="4" w:name="_Toc69736741"/>
       <w:r>
         <w:rPr>
           <w:rFonts w:cs="Times New Roman"/>
         </w:rPr>
+        <w:t xml:space="preserve">4 </w:t>
+      </w:r>
+      <w:r>
+        <w:rPr>
+          <w:rFonts w:cs="Times New Roman"/>
+        </w:rPr>
         <w:t>Поиск объекта в трехмерном облаке точек</w:t>
       </w:r>
-      <w:bookmarkEnd w:id="3"/>
+      <w:bookmarkEnd w:id="4"/>
     </w:p>
     <w:p>
       <w:pPr>
@@ -8736,16 +9489,7 @@
           <w:sz w:val="28"/>
           <w:szCs w:val="28"/>
         </w:rPr>
-        <w:t xml:space="preserve"> ППУ и ОПД. Он представляет </w:t>
-      </w:r>
-      <w:r>
-        <w:rPr>
-          <w:rFonts w:ascii="Times New Roman" w:hAnsi="Times New Roman" w:cs="Times New Roman"/>
-          <w:sz w:val="28"/>
-          <w:szCs w:val="28"/>
-        </w:rPr>
-        <w:lastRenderedPageBreak/>
-        <w:t>собой генетический алгоритм</w:t>
+        <w:t xml:space="preserve"> ППУ и ОПД. Он представляет собой генетический алгоритм</w:t>
       </w:r>
       <w:r>
         <w:rPr>
@@ -9039,6 +9783,81 @@
     <w:p>
       <w:pPr>
         <w:spacing w:after="0" w:line="360" w:lineRule="auto"/>
+        <w:contextualSpacing/>
+        <w:jc w:val="center"/>
+        <w:rPr>
+          <w:rFonts w:ascii="Times New Roman" w:eastAsiaTheme="minorEastAsia" w:hAnsi="Times New Roman" w:cs="Times New Roman"/>
+          <w:sz w:val="28"/>
+          <w:szCs w:val="28"/>
+        </w:rPr>
+      </w:pPr>
+      <w:r>
+        <w:rPr>
+          <w:rFonts w:ascii="Times New Roman" w:eastAsiaTheme="minorEastAsia" w:hAnsi="Times New Roman" w:cs="Times New Roman"/>
+          <w:sz w:val="28"/>
+          <w:szCs w:val="28"/>
+        </w:rPr>
+        <w:lastRenderedPageBreak/>
+        <w:drawing>
+          <wp:inline distT="0" distB="0" distL="0" distR="0">
+            <wp:extent cx="2649242" cy="8546226"/>
+            <wp:effectExtent l="19050" t="0" r="0" b="0"/>
+            <wp:docPr id="2" name="Рисунок 11" descr="block (1).jpg"/>
+            <wp:cNvGraphicFramePr>
+              <a:graphicFrameLocks xmlns:a="http://schemas.openxmlformats.org/drawingml/2006/main" noChangeAspect="1"/>
+            </wp:cNvGraphicFramePr>
+            <a:graphic xmlns:a="http://schemas.openxmlformats.org/drawingml/2006/main">
+              <a:graphicData uri="http://schemas.openxmlformats.org/drawingml/2006/picture">
+                <pic:pic xmlns:pic="http://schemas.openxmlformats.org/drawingml/2006/picture">
+                  <pic:nvPicPr>
+                    <pic:cNvPr id="0" name="block (1).jpg"/>
+                    <pic:cNvPicPr/>
+                  </pic:nvPicPr>
+                  <pic:blipFill>
+                    <a:blip r:embed="rId23" cstate="print"/>
+                    <a:stretch>
+                      <a:fillRect/>
+                    </a:stretch>
+                  </pic:blipFill>
+                  <pic:spPr>
+                    <a:xfrm>
+                      <a:off x="0" y="0"/>
+                      <a:ext cx="2649242" cy="8546226"/>
+                    </a:xfrm>
+                    <a:prstGeom prst="rect">
+                      <a:avLst/>
+                    </a:prstGeom>
+                  </pic:spPr>
+                </pic:pic>
+              </a:graphicData>
+            </a:graphic>
+          </wp:inline>
+        </w:drawing>
+      </w:r>
+    </w:p>
+    <w:p>
+      <w:pPr>
+        <w:spacing w:after="0" w:line="360" w:lineRule="auto"/>
+        <w:contextualSpacing/>
+        <w:jc w:val="center"/>
+        <w:rPr>
+          <w:rFonts w:ascii="Times New Roman" w:eastAsiaTheme="minorEastAsia" w:hAnsi="Times New Roman" w:cs="Times New Roman"/>
+          <w:sz w:val="28"/>
+          <w:szCs w:val="28"/>
+        </w:rPr>
+      </w:pPr>
+      <w:r>
+        <w:rPr>
+          <w:rFonts w:ascii="Times New Roman" w:eastAsiaTheme="minorEastAsia" w:hAnsi="Times New Roman" w:cs="Times New Roman"/>
+          <w:sz w:val="28"/>
+          <w:szCs w:val="28"/>
+        </w:rPr>
+        <w:t>Рисунок 14. Блок-схема генетического алгоритма</w:t>
+      </w:r>
+    </w:p>
+    <w:p>
+      <w:pPr>
+        <w:spacing w:after="0" w:line="360" w:lineRule="auto"/>
         <w:ind w:firstLine="708"/>
         <w:contextualSpacing/>
         <w:jc w:val="both"/>
@@ -9054,6 +9873,7 @@
           <w:sz w:val="28"/>
           <w:szCs w:val="28"/>
         </w:rPr>
+        <w:lastRenderedPageBreak/>
         <w:t xml:space="preserve">В ходе работы был реализован поиск кубического объекта, а в качестве особи используется класс параллелепипеда с параметрами начальной точки, высоты, ширины, длины и наклона по осям </w:t>
       </w:r>
       <w:r>
@@ -9207,14 +10027,20 @@
           <w:rFonts w:cs="Times New Roman"/>
         </w:rPr>
       </w:pPr>
-      <w:bookmarkStart w:id="4" w:name="_Toc69702489"/>
+      <w:bookmarkStart w:id="5" w:name="_Toc69736742"/>
       <w:r>
         <w:rPr>
           <w:rFonts w:cs="Times New Roman"/>
         </w:rPr>
+        <w:t xml:space="preserve">5 </w:t>
+      </w:r>
+      <w:r>
+        <w:rPr>
+          <w:rFonts w:cs="Times New Roman"/>
+        </w:rPr>
         <w:t>Результаты работы</w:t>
       </w:r>
-      <w:bookmarkEnd w:id="4"/>
+      <w:bookmarkEnd w:id="5"/>
     </w:p>
     <w:p>
       <w:pPr>
@@ -9226,6 +10052,7 @@
           <w:rFonts w:ascii="Times New Roman" w:hAnsi="Times New Roman" w:cs="Times New Roman"/>
           <w:sz w:val="28"/>
           <w:szCs w:val="28"/>
+          <w:lang w:val="en-US"/>
         </w:rPr>
       </w:pPr>
       <w:r>
@@ -9236,6 +10063,121 @@
         </w:rPr>
         <w:t>На рисунках ниже представлены результаты работы алгоритма</w:t>
       </w:r>
+    </w:p>
+    <w:p>
+      <w:pPr>
+        <w:spacing w:after="0" w:line="360" w:lineRule="auto"/>
+        <w:ind w:firstLine="708"/>
+        <w:contextualSpacing/>
+        <w:jc w:val="center"/>
+        <w:rPr>
+          <w:rFonts w:ascii="Times New Roman" w:hAnsi="Times New Roman" w:cs="Times New Roman"/>
+          <w:sz w:val="28"/>
+          <w:szCs w:val="28"/>
+          <w:lang w:val="en-US"/>
+        </w:rPr>
+      </w:pPr>
+    </w:p>
+    <w:p>
+      <w:pPr>
+        <w:spacing w:after="0" w:line="360" w:lineRule="auto"/>
+        <w:ind w:firstLine="708"/>
+        <w:contextualSpacing/>
+        <w:jc w:val="center"/>
+        <w:rPr>
+          <w:rFonts w:ascii="Times New Roman" w:hAnsi="Times New Roman" w:cs="Times New Roman"/>
+          <w:sz w:val="28"/>
+          <w:szCs w:val="28"/>
+        </w:rPr>
+      </w:pPr>
+      <w:r>
+        <w:rPr>
+          <w:rFonts w:ascii="Times New Roman" w:hAnsi="Times New Roman" w:cs="Times New Roman"/>
+          <w:noProof/>
+          <w:sz w:val="28"/>
+          <w:szCs w:val="28"/>
+          <w:lang w:eastAsia="ru-RU"/>
+        </w:rPr>
+        <w:drawing>
+          <wp:inline distT="0" distB="0" distL="0" distR="0">
+            <wp:extent cx="4389933" cy="3124200"/>
+            <wp:effectExtent l="19050" t="0" r="0" b="0"/>
+            <wp:docPr id="3" name="Рисунок 1"/>
+            <wp:cNvGraphicFramePr>
+              <a:graphicFrameLocks xmlns:a="http://schemas.openxmlformats.org/drawingml/2006/main" noChangeAspect="1"/>
+            </wp:cNvGraphicFramePr>
+            <a:graphic xmlns:a="http://schemas.openxmlformats.org/drawingml/2006/main">
+              <a:graphicData uri="http://schemas.openxmlformats.org/drawingml/2006/picture">
+                <pic:pic xmlns:pic="http://schemas.openxmlformats.org/drawingml/2006/picture">
+                  <pic:nvPicPr>
+                    <pic:cNvPr id="0" name="Picture 1"/>
+                    <pic:cNvPicPr>
+                      <a:picLocks noChangeAspect="1" noChangeArrowheads="1"/>
+                    </pic:cNvPicPr>
+                  </pic:nvPicPr>
+                  <pic:blipFill>
+                    <a:blip r:embed="rId24" cstate="print"/>
+                    <a:srcRect/>
+                    <a:stretch>
+                      <a:fillRect/>
+                    </a:stretch>
+                  </pic:blipFill>
+                  <pic:spPr bwMode="auto">
+                    <a:xfrm>
+                      <a:off x="0" y="0"/>
+                      <a:ext cx="4389933" cy="3124200"/>
+                    </a:xfrm>
+                    <a:prstGeom prst="rect">
+                      <a:avLst/>
+                    </a:prstGeom>
+                    <a:noFill/>
+                    <a:ln w="9525">
+                      <a:noFill/>
+                      <a:miter lim="800000"/>
+                      <a:headEnd/>
+                      <a:tailEnd/>
+                    </a:ln>
+                  </pic:spPr>
+                </pic:pic>
+              </a:graphicData>
+            </a:graphic>
+          </wp:inline>
+        </w:drawing>
+      </w:r>
+    </w:p>
+    <w:p>
+      <w:pPr>
+        <w:spacing w:after="0" w:line="360" w:lineRule="auto"/>
+        <w:ind w:firstLine="708"/>
+        <w:contextualSpacing/>
+        <w:jc w:val="center"/>
+        <w:rPr>
+          <w:rFonts w:ascii="Times New Roman" w:hAnsi="Times New Roman" w:cs="Times New Roman"/>
+          <w:sz w:val="28"/>
+          <w:szCs w:val="28"/>
+        </w:rPr>
+      </w:pPr>
+      <w:r>
+        <w:rPr>
+          <w:rFonts w:ascii="Times New Roman" w:hAnsi="Times New Roman" w:cs="Times New Roman"/>
+          <w:sz w:val="28"/>
+          <w:szCs w:val="28"/>
+        </w:rPr>
+        <w:t>Рисунок 15. Исходное облако точек кубической формы</w:t>
+      </w:r>
+    </w:p>
+    <w:p>
+      <w:pPr>
+        <w:spacing w:after="0" w:line="360" w:lineRule="auto"/>
+        <w:ind w:firstLine="708"/>
+        <w:contextualSpacing/>
+        <w:jc w:val="center"/>
+        <w:rPr>
+          <w:rFonts w:ascii="Times New Roman" w:hAnsi="Times New Roman" w:cs="Times New Roman"/>
+          <w:sz w:val="28"/>
+          <w:szCs w:val="28"/>
+        </w:rPr>
+      </w:pPr>
       <w:r>
         <w:rPr>
           <w:rFonts w:ascii="Times New Roman" w:eastAsiaTheme="majorEastAsia" w:hAnsi="Times New Roman" w:cs="Times New Roman"/>
@@ -9245,6 +10187,7 @@
           <w:szCs w:val="28"/>
           <w:lang w:eastAsia="ru-RU"/>
         </w:rPr>
+        <w:lastRenderedPageBreak/>
         <w:drawing>
           <wp:inline distT="0" distB="0" distL="0" distR="0">
             <wp:extent cx="4000500" cy="3601233"/>
@@ -9261,7 +10204,7 @@
                     <pic:cNvPicPr/>
                   </pic:nvPicPr>
                   <pic:blipFill>
-                    <a:blip r:embed="rId23" cstate="print"/>
+                    <a:blip r:embed="rId25" cstate="print"/>
                     <a:stretch>
                       <a:fillRect/>
                     </a:stretch>
@@ -9300,8 +10243,15 @@
           <w:sz w:val="28"/>
           <w:szCs w:val="28"/>
         </w:rPr>
-        <w:lastRenderedPageBreak/>
-        <w:t>Рисунок 14. Результаты эксперимента 1</w:t>
+        <w:t>Рисунок 16</w:t>
+      </w:r>
+      <w:r>
+        <w:rPr>
+          <w:rFonts w:ascii="Times New Roman" w:hAnsi="Times New Roman" w:cs="Times New Roman"/>
+          <w:sz w:val="28"/>
+          <w:szCs w:val="28"/>
+        </w:rPr>
+        <w:t>. Результаты эксперимента 1</w:t>
       </w:r>
       <w:r>
         <w:rPr>
@@ -9328,7 +10278,7 @@
                     <pic:cNvPicPr/>
                   </pic:nvPicPr>
                   <pic:blipFill>
-                    <a:blip r:embed="rId24" cstate="print"/>
+                    <a:blip r:embed="rId26" cstate="print"/>
                     <a:stretch>
                       <a:fillRect/>
                     </a:stretch>
@@ -9367,7 +10317,15 @@
           <w:sz w:val="28"/>
           <w:szCs w:val="28"/>
         </w:rPr>
-        <w:t>Рисунок 15. Результаты эксперимента 2</w:t>
+        <w:t>Рисунок 17</w:t>
+      </w:r>
+      <w:r>
+        <w:rPr>
+          <w:rFonts w:ascii="Times New Roman" w:hAnsi="Times New Roman" w:cs="Times New Roman"/>
+          <w:sz w:val="28"/>
+          <w:szCs w:val="28"/>
+        </w:rPr>
+        <w:t>. Результаты эксперимента 2</w:t>
       </w:r>
     </w:p>
     <w:p>
@@ -9404,6 +10362,7 @@
           <w:szCs w:val="28"/>
           <w:lang w:eastAsia="ru-RU"/>
         </w:rPr>
+        <w:lastRenderedPageBreak/>
         <w:drawing>
           <wp:inline distT="0" distB="0" distL="0" distR="0">
             <wp:extent cx="4038600" cy="3534688"/>
@@ -9420,7 +10379,7 @@
                     <pic:cNvPicPr/>
                   </pic:nvPicPr>
                   <pic:blipFill>
-                    <a:blip r:embed="rId25" cstate="print"/>
+                    <a:blip r:embed="rId27" cstate="print"/>
                     <a:stretch>
                       <a:fillRect/>
                     </a:stretch>
@@ -9459,8 +10418,15 @@
           <w:sz w:val="28"/>
           <w:szCs w:val="28"/>
         </w:rPr>
-        <w:lastRenderedPageBreak/>
-        <w:t>Рисунок 16. Результаты эксперимента 3</w:t>
+        <w:t>Рисунок 18</w:t>
+      </w:r>
+      <w:r>
+        <w:rPr>
+          <w:rFonts w:ascii="Times New Roman" w:hAnsi="Times New Roman" w:cs="Times New Roman"/>
+          <w:sz w:val="28"/>
+          <w:szCs w:val="28"/>
+        </w:rPr>
+        <w:t>. Результаты эксперимента 3</w:t>
       </w:r>
       <w:r>
         <w:rPr>
@@ -9487,7 +10453,7 @@
                     <pic:cNvPicPr/>
                   </pic:nvPicPr>
                   <pic:blipFill>
-                    <a:blip r:embed="rId26" cstate="print"/>
+                    <a:blip r:embed="rId28" cstate="print"/>
                     <a:stretch>
                       <a:fillRect/>
                     </a:stretch>
@@ -9526,7 +10492,15 @@
           <w:sz w:val="28"/>
           <w:szCs w:val="28"/>
         </w:rPr>
-        <w:t>Рисунок 17. Результаты эксперимента 4</w:t>
+        <w:t>Рисунок 19</w:t>
+      </w:r>
+      <w:r>
+        <w:rPr>
+          <w:rFonts w:ascii="Times New Roman" w:hAnsi="Times New Roman" w:cs="Times New Roman"/>
+          <w:sz w:val="28"/>
+          <w:szCs w:val="28"/>
+        </w:rPr>
+        <w:t>. Результаты эксперимента 4</w:t>
       </w:r>
     </w:p>
     <w:p>
@@ -9550,6 +10524,7 @@
           <w:szCs w:val="28"/>
           <w:lang w:eastAsia="ru-RU"/>
         </w:rPr>
+        <w:lastRenderedPageBreak/>
         <w:drawing>
           <wp:inline distT="0" distB="0" distL="0" distR="0">
             <wp:extent cx="4385792" cy="3224530"/>
@@ -9566,7 +10541,7 @@
                     <pic:cNvPicPr/>
                   </pic:nvPicPr>
                   <pic:blipFill>
-                    <a:blip r:embed="rId27" cstate="print"/>
+                    <a:blip r:embed="rId29" cstate="print"/>
                     <a:stretch>
                       <a:fillRect/>
                     </a:stretch>
@@ -9605,7 +10580,15 @@
           <w:sz w:val="28"/>
           <w:szCs w:val="28"/>
         </w:rPr>
-        <w:t>Рисунок 18. Результаты эксперимента 5</w:t>
+        <w:t>Рисунок 20</w:t>
+      </w:r>
+      <w:r>
+        <w:rPr>
+          <w:rFonts w:ascii="Times New Roman" w:hAnsi="Times New Roman" w:cs="Times New Roman"/>
+          <w:sz w:val="28"/>
+          <w:szCs w:val="28"/>
+        </w:rPr>
+        <w:t>. Результаты эксперимента 5</w:t>
       </w:r>
     </w:p>
     <w:p>
@@ -9629,7 +10612,6 @@
           <w:szCs w:val="28"/>
           <w:lang w:eastAsia="ru-RU"/>
         </w:rPr>
-        <w:lastRenderedPageBreak/>
         <w:drawing>
           <wp:inline distT="0" distB="0" distL="0" distR="0">
             <wp:extent cx="4114160" cy="3095625"/>
@@ -9646,7 +10628,7 @@
                     <pic:cNvPicPr/>
                   </pic:nvPicPr>
                   <pic:blipFill>
-                    <a:blip r:embed="rId28" cstate="print"/>
+                    <a:blip r:embed="rId30" cstate="print"/>
                     <a:stretch>
                       <a:fillRect/>
                     </a:stretch>
@@ -9685,7 +10667,15 @@
           <w:sz w:val="28"/>
           <w:szCs w:val="28"/>
         </w:rPr>
-        <w:t>Рисунок 19. Результаты эксперимента 6</w:t>
+        <w:t>Рисунок 21</w:t>
+      </w:r>
+      <w:r>
+        <w:rPr>
+          <w:rFonts w:ascii="Times New Roman" w:hAnsi="Times New Roman" w:cs="Times New Roman"/>
+          <w:sz w:val="28"/>
+          <w:szCs w:val="28"/>
+        </w:rPr>
+        <w:t>. Результаты эксперимента 6</w:t>
       </w:r>
     </w:p>
     <w:p>
@@ -9714,15 +10704,21 @@
         </w:rPr>
         <w:br w:type="page"/>
       </w:r>
-      <w:bookmarkStart w:id="5" w:name="_Toc69702490"/>
+      <w:bookmarkStart w:id="6" w:name="_Toc69736743"/>
       <w:r>
         <w:rPr>
           <w:rFonts w:cs="Times New Roman"/>
         </w:rPr>
         <w:lastRenderedPageBreak/>
+        <w:t xml:space="preserve">6 </w:t>
+      </w:r>
+      <w:r>
+        <w:rPr>
+          <w:rFonts w:cs="Times New Roman"/>
+        </w:rPr>
         <w:t>Вывод</w:t>
       </w:r>
-      <w:bookmarkEnd w:id="5"/>
+      <w:bookmarkEnd w:id="6"/>
     </w:p>
     <w:p>
       <w:pPr>
@@ -10026,25 +11022,7 @@
           <w:sz w:val="28"/>
           <w:szCs w:val="28"/>
         </w:rPr>
-        <w:t>зовать несколько иной подход</w:t>
-      </w:r>
-      <w:proofErr w:type="gramStart"/>
-      <w:r>
-        <w:rPr>
-          <w:rFonts w:ascii="Times New Roman" w:hAnsi="Times New Roman" w:cs="Times New Roman"/>
-          <w:sz w:val="28"/>
-          <w:szCs w:val="28"/>
-        </w:rPr>
-        <w:t>.</w:t>
-      </w:r>
-      <w:proofErr w:type="gramEnd"/>
-      <w:r>
-        <w:rPr>
-          <w:rFonts w:ascii="Times New Roman" w:hAnsi="Times New Roman" w:cs="Times New Roman"/>
-          <w:sz w:val="28"/>
-          <w:szCs w:val="28"/>
-        </w:rPr>
-        <w:t xml:space="preserve"> Н</w:t>
+        <w:t>зовать несколько иной подход. Н</w:t>
       </w:r>
       <w:r>
         <w:rPr>
@@ -10131,12 +11109,18 @@
         </w:rPr>
         <w:br w:type="page"/>
       </w:r>
-      <w:bookmarkStart w:id="6" w:name="_Toc69702491"/>
-      <w:r>
+      <w:bookmarkStart w:id="7" w:name="_Toc69736744"/>
+      <w:r>
+        <w:rPr>
+          <w:rFonts w:cs="Times New Roman"/>
+        </w:rPr>
         <w:lastRenderedPageBreak/>
+        <w:t xml:space="preserve">7 </w:t>
+      </w:r>
+      <w:r>
         <w:t>Список источников</w:t>
       </w:r>
-      <w:bookmarkEnd w:id="6"/>
+      <w:bookmarkEnd w:id="7"/>
     </w:p>
     <w:p>
       <w:pPr>
@@ -10190,8 +11174,9 @@
           <w:szCs w:val="28"/>
           <w:lang w:val="en-US"/>
         </w:rPr>
-        <w:t xml:space="preserve"> Neural Network for topology optimization with strong generalization ability</w:t>
-      </w:r>
+        <w:t xml:space="preserve"> Neural Network for topology optimization with strong generalization ability // Department of Bridge Engineering, </w:t>
+      </w:r>
+      <w:proofErr w:type="spellStart"/>
       <w:r>
         <w:rPr>
           <w:rFonts w:ascii="Times New Roman" w:hAnsi="Times New Roman" w:cs="Times New Roman"/>
@@ -10199,8 +11184,9 @@
           <w:szCs w:val="28"/>
           <w:lang w:val="en-US"/>
         </w:rPr>
-        <w:t xml:space="preserve"> // </w:t>
-      </w:r>
+        <w:t>Tongji</w:t>
+      </w:r>
+      <w:proofErr w:type="spellEnd"/>
       <w:r>
         <w:rPr>
           <w:rFonts w:ascii="Times New Roman" w:hAnsi="Times New Roman" w:cs="Times New Roman"/>
@@ -10208,36 +11194,7 @@
           <w:szCs w:val="28"/>
           <w:lang w:val="en-US"/>
         </w:rPr>
-        <w:t xml:space="preserve">Department of Bridge Engineering, </w:t>
-      </w:r>
-      <w:proofErr w:type="spellStart"/>
-      <w:r>
-        <w:rPr>
-          <w:rFonts w:ascii="Times New Roman" w:hAnsi="Times New Roman" w:cs="Times New Roman"/>
-          <w:sz w:val="28"/>
-          <w:szCs w:val="28"/>
-          <w:lang w:val="en-US"/>
-        </w:rPr>
-        <w:t>Tongji</w:t>
-      </w:r>
-      <w:proofErr w:type="spellEnd"/>
-      <w:r>
-        <w:rPr>
-          <w:rFonts w:ascii="Times New Roman" w:hAnsi="Times New Roman" w:cs="Times New Roman"/>
-          <w:sz w:val="28"/>
-          <w:szCs w:val="28"/>
-          <w:lang w:val="en-US"/>
-        </w:rPr>
-        <w:t xml:space="preserve"> University</w:t>
-      </w:r>
-      <w:r>
-        <w:rPr>
-          <w:rFonts w:ascii="Times New Roman" w:hAnsi="Times New Roman" w:cs="Times New Roman"/>
-          <w:sz w:val="28"/>
-          <w:szCs w:val="28"/>
-          <w:lang w:val="en-US"/>
-        </w:rPr>
-        <w:t xml:space="preserve"> – 2019 </w:t>
+        <w:t xml:space="preserve"> University – 2019 </w:t>
       </w:r>
     </w:p>
     <w:p>
@@ -10263,27 +11220,7 @@
           <w:szCs w:val="28"/>
           <w:lang w:val="en-US"/>
         </w:rPr>
-        <w:t xml:space="preserve">M. Sandler </w:t>
-      </w:r>
-      <w:r>
-        <w:rPr>
-          <w:rFonts w:ascii="Times New Roman" w:eastAsiaTheme="majorEastAsia" w:hAnsi="Times New Roman" w:cs="Times New Roman"/>
-          <w:color w:val="000000" w:themeColor="text1"/>
-          <w:sz w:val="28"/>
-          <w:szCs w:val="28"/>
-          <w:lang w:val="en-US"/>
-        </w:rPr>
-        <w:t>MobileNetV2: Inverted Residuals and Linear Bottlenecks</w:t>
-      </w:r>
-      <w:r>
-        <w:rPr>
-          <w:rFonts w:ascii="Times New Roman" w:eastAsiaTheme="majorEastAsia" w:hAnsi="Times New Roman" w:cs="Times New Roman"/>
-          <w:color w:val="000000" w:themeColor="text1"/>
-          <w:sz w:val="28"/>
-          <w:szCs w:val="28"/>
-          <w:lang w:val="en-US"/>
-        </w:rPr>
-        <w:t xml:space="preserve"> // Google.inc – 2019</w:t>
+        <w:t>M. Sandler MobileNetV2: Inverted Residuals and Linear Bottlenecks // Google.inc – 2019</w:t>
       </w:r>
     </w:p>
     <w:p>
@@ -10309,8 +11246,9 @@
           <w:szCs w:val="28"/>
           <w:lang w:val="en-US"/>
         </w:rPr>
-        <w:t xml:space="preserve">W. Liu </w:t>
-      </w:r>
+        <w:t xml:space="preserve">W. Liu SSD: Single Shot </w:t>
+      </w:r>
+      <w:proofErr w:type="spellStart"/>
       <w:r>
         <w:rPr>
           <w:rFonts w:ascii="Times New Roman" w:eastAsiaTheme="majorEastAsia" w:hAnsi="Times New Roman" w:cs="Times New Roman"/>
@@ -10319,9 +11257,9 @@
           <w:szCs w:val="28"/>
           <w:lang w:val="en-US"/>
         </w:rPr>
-        <w:t xml:space="preserve">SSD: Single Shot </w:t>
-      </w:r>
-      <w:proofErr w:type="spellStart"/>
+        <w:t>MultiBox</w:t>
+      </w:r>
+      <w:proofErr w:type="spellEnd"/>
       <w:r>
         <w:rPr>
           <w:rFonts w:ascii="Times New Roman" w:eastAsiaTheme="majorEastAsia" w:hAnsi="Times New Roman" w:cs="Times New Roman"/>
@@ -10330,28 +11268,7 @@
           <w:szCs w:val="28"/>
           <w:lang w:val="en-US"/>
         </w:rPr>
-        <w:t>MultiBox</w:t>
-      </w:r>
-      <w:proofErr w:type="spellEnd"/>
-      <w:r>
-        <w:rPr>
-          <w:rFonts w:ascii="Times New Roman" w:eastAsiaTheme="majorEastAsia" w:hAnsi="Times New Roman" w:cs="Times New Roman"/>
-          <w:color w:val="000000" w:themeColor="text1"/>
-          <w:sz w:val="28"/>
-          <w:szCs w:val="28"/>
-          <w:lang w:val="en-US"/>
-        </w:rPr>
-        <w:t xml:space="preserve"> Detector</w:t>
-      </w:r>
-      <w:r>
-        <w:rPr>
-          <w:rFonts w:ascii="Times New Roman" w:eastAsiaTheme="majorEastAsia" w:hAnsi="Times New Roman" w:cs="Times New Roman"/>
-          <w:color w:val="000000" w:themeColor="text1"/>
-          <w:sz w:val="28"/>
-          <w:szCs w:val="28"/>
-          <w:lang w:val="en-US"/>
-        </w:rPr>
-        <w:t xml:space="preserve"> // Google.inc – 2016 </w:t>
+        <w:t xml:space="preserve"> Detector // Google.inc – 2016 </w:t>
       </w:r>
     </w:p>
     <w:p>
@@ -10399,7 +11316,7 @@
           <w:szCs w:val="28"/>
           <w:lang w:val="en-US"/>
         </w:rPr>
-        <w:t xml:space="preserve"> </w:t>
+        <w:t xml:space="preserve"> [</w:t>
       </w:r>
       <w:r>
         <w:rPr>
@@ -10407,9 +11324,8 @@
           <w:color w:val="000000" w:themeColor="text1"/>
           <w:sz w:val="28"/>
           <w:szCs w:val="28"/>
-          <w:lang w:val="en-US"/>
-        </w:rPr>
-        <w:t>[</w:t>
+        </w:rPr>
+        <w:t>Электронный</w:t>
       </w:r>
       <w:r>
         <w:rPr>
@@ -10417,8 +11333,9 @@
           <w:color w:val="000000" w:themeColor="text1"/>
           <w:sz w:val="28"/>
           <w:szCs w:val="28"/>
-        </w:rPr>
-        <w:t>Электронный</w:t>
+          <w:lang w:val="en-US"/>
+        </w:rPr>
+        <w:t xml:space="preserve"> </w:t>
       </w:r>
       <w:r>
         <w:rPr>
@@ -10426,9 +11343,8 @@
           <w:color w:val="000000" w:themeColor="text1"/>
           <w:sz w:val="28"/>
           <w:szCs w:val="28"/>
-          <w:lang w:val="en-US"/>
-        </w:rPr>
-        <w:t xml:space="preserve"> </w:t>
+        </w:rPr>
+        <w:t>ресурс</w:t>
       </w:r>
       <w:r>
         <w:rPr>
@@ -10436,8 +11352,9 @@
           <w:color w:val="000000" w:themeColor="text1"/>
           <w:sz w:val="28"/>
           <w:szCs w:val="28"/>
-        </w:rPr>
-        <w:t>ресурс</w:t>
+          <w:lang w:val="en-US"/>
+        </w:rPr>
+        <w:t xml:space="preserve">] – </w:t>
       </w:r>
       <w:r>
         <w:rPr>
@@ -10445,9 +11362,8 @@
           <w:color w:val="000000" w:themeColor="text1"/>
           <w:sz w:val="28"/>
           <w:szCs w:val="28"/>
-          <w:lang w:val="en-US"/>
-        </w:rPr>
-        <w:t>]</w:t>
+        </w:rPr>
+        <w:t>Электрон</w:t>
       </w:r>
       <w:r>
         <w:rPr>
@@ -10457,7 +11373,7 @@
           <w:szCs w:val="28"/>
           <w:lang w:val="en-US"/>
         </w:rPr>
-        <w:t xml:space="preserve"> – </w:t>
+        <w:t xml:space="preserve">. </w:t>
       </w:r>
       <w:r>
         <w:rPr>
@@ -10466,7 +11382,7 @@
           <w:sz w:val="28"/>
           <w:szCs w:val="28"/>
         </w:rPr>
-        <w:t>Электрон</w:t>
+        <w:t>текстовые</w:t>
       </w:r>
       <w:r>
         <w:rPr>
@@ -10476,7 +11392,7 @@
           <w:szCs w:val="28"/>
           <w:lang w:val="en-US"/>
         </w:rPr>
-        <w:t xml:space="preserve">. </w:t>
+        <w:t xml:space="preserve"> </w:t>
       </w:r>
       <w:r>
         <w:rPr>
@@ -10485,7 +11401,7 @@
           <w:sz w:val="28"/>
           <w:szCs w:val="28"/>
         </w:rPr>
-        <w:t>текстовые</w:t>
+        <w:t>дан</w:t>
       </w:r>
       <w:r>
         <w:rPr>
@@ -10495,7 +11411,7 @@
           <w:szCs w:val="28"/>
           <w:lang w:val="en-US"/>
         </w:rPr>
-        <w:t xml:space="preserve"> </w:t>
+        <w:t>. – 2019</w:t>
       </w:r>
       <w:r>
         <w:rPr>
@@ -10504,7 +11420,7 @@
           <w:sz w:val="28"/>
           <w:szCs w:val="28"/>
         </w:rPr>
-        <w:t>дан</w:t>
+        <w:t>г</w:t>
       </w:r>
       <w:r>
         <w:rPr>
@@ -10514,7 +11430,7 @@
           <w:szCs w:val="28"/>
           <w:lang w:val="en-US"/>
         </w:rPr>
-        <w:t xml:space="preserve">. </w:t>
+        <w:t xml:space="preserve">. – </w:t>
       </w:r>
       <w:r>
         <w:rPr>
@@ -10522,9 +11438,8 @@
           <w:color w:val="000000" w:themeColor="text1"/>
           <w:sz w:val="28"/>
           <w:szCs w:val="28"/>
-          <w:lang w:val="en-US"/>
-        </w:rPr>
-        <w:t>–</w:t>
+        </w:rPr>
+        <w:t>Режим</w:t>
       </w:r>
       <w:r>
         <w:rPr>
@@ -10534,7 +11449,7 @@
           <w:szCs w:val="28"/>
           <w:lang w:val="en-US"/>
         </w:rPr>
-        <w:t xml:space="preserve"> 2019</w:t>
+        <w:t xml:space="preserve"> </w:t>
       </w:r>
       <w:r>
         <w:rPr>
@@ -10543,7 +11458,7 @@
           <w:sz w:val="28"/>
           <w:szCs w:val="28"/>
         </w:rPr>
-        <w:t>г</w:t>
+        <w:t>доступа</w:t>
       </w:r>
       <w:r>
         <w:rPr>
@@ -10553,57 +11468,9 @@
           <w:szCs w:val="28"/>
           <w:lang w:val="en-US"/>
         </w:rPr>
-        <w:t xml:space="preserve">. </w:t>
-      </w:r>
-      <w:r>
-        <w:rPr>
-          <w:rFonts w:ascii="Times New Roman" w:eastAsiaTheme="majorEastAsia" w:hAnsi="Times New Roman" w:cs="Times New Roman"/>
-          <w:color w:val="000000" w:themeColor="text1"/>
-          <w:sz w:val="28"/>
-          <w:szCs w:val="28"/>
-          <w:lang w:val="en-US"/>
-        </w:rPr>
-        <w:t xml:space="preserve">– </w:t>
-      </w:r>
-      <w:r>
-        <w:rPr>
-          <w:rFonts w:ascii="Times New Roman" w:eastAsiaTheme="majorEastAsia" w:hAnsi="Times New Roman" w:cs="Times New Roman"/>
-          <w:color w:val="000000" w:themeColor="text1"/>
-          <w:sz w:val="28"/>
-          <w:szCs w:val="28"/>
-        </w:rPr>
-        <w:t>Режим</w:t>
-      </w:r>
-      <w:r>
-        <w:rPr>
-          <w:rFonts w:ascii="Times New Roman" w:eastAsiaTheme="majorEastAsia" w:hAnsi="Times New Roman" w:cs="Times New Roman"/>
-          <w:color w:val="000000" w:themeColor="text1"/>
-          <w:sz w:val="28"/>
-          <w:szCs w:val="28"/>
-          <w:lang w:val="en-US"/>
-        </w:rPr>
-        <w:t xml:space="preserve"> </w:t>
-      </w:r>
-      <w:r>
-        <w:rPr>
-          <w:rFonts w:ascii="Times New Roman" w:eastAsiaTheme="majorEastAsia" w:hAnsi="Times New Roman" w:cs="Times New Roman"/>
-          <w:color w:val="000000" w:themeColor="text1"/>
-          <w:sz w:val="28"/>
-          <w:szCs w:val="28"/>
-        </w:rPr>
-        <w:t>доступа</w:t>
-      </w:r>
-      <w:r>
-        <w:rPr>
-          <w:rFonts w:ascii="Times New Roman" w:eastAsiaTheme="majorEastAsia" w:hAnsi="Times New Roman" w:cs="Times New Roman"/>
-          <w:color w:val="000000" w:themeColor="text1"/>
-          <w:sz w:val="28"/>
-          <w:szCs w:val="28"/>
-          <w:lang w:val="en-US"/>
-        </w:rPr>
         <w:t xml:space="preserve">: </w:t>
       </w:r>
-      <w:hyperlink r:id="rId29" w:history="1">
+      <w:hyperlink r:id="rId31" w:history="1">
         <w:r>
           <w:rPr>
             <w:rStyle w:val="a6"/>
@@ -10669,8 +11536,9 @@
           <w:sz w:val="28"/>
           <w:szCs w:val="28"/>
         </w:rPr>
-        <w:t>[</w:t>
-      </w:r>
+        <w:t>[Электронный ресурс] – Электрон</w:t>
+      </w:r>
+      <w:proofErr w:type="gramStart"/>
       <w:r>
         <w:rPr>
           <w:rFonts w:ascii="Times New Roman" w:eastAsiaTheme="majorEastAsia" w:hAnsi="Times New Roman" w:cs="Times New Roman"/>
@@ -10678,8 +11546,9 @@
           <w:sz w:val="28"/>
           <w:szCs w:val="28"/>
         </w:rPr>
-        <w:t>Электронный</w:t>
-      </w:r>
+        <w:t>.</w:t>
+      </w:r>
+      <w:proofErr w:type="gramEnd"/>
       <w:r>
         <w:rPr>
           <w:rFonts w:ascii="Times New Roman" w:eastAsiaTheme="majorEastAsia" w:hAnsi="Times New Roman" w:cs="Times New Roman"/>
@@ -10689,6 +11558,7 @@
         </w:rPr>
         <w:t xml:space="preserve"> </w:t>
       </w:r>
+      <w:proofErr w:type="gramStart"/>
       <w:r>
         <w:rPr>
           <w:rFonts w:ascii="Times New Roman" w:eastAsiaTheme="majorEastAsia" w:hAnsi="Times New Roman" w:cs="Times New Roman"/>
@@ -10696,8 +11566,9 @@
           <w:sz w:val="28"/>
           <w:szCs w:val="28"/>
         </w:rPr>
-        <w:t>ресурс</w:t>
-      </w:r>
+        <w:t>т</w:t>
+      </w:r>
+      <w:proofErr w:type="gramEnd"/>
       <w:r>
         <w:rPr>
           <w:rFonts w:ascii="Times New Roman" w:eastAsiaTheme="majorEastAsia" w:hAnsi="Times New Roman" w:cs="Times New Roman"/>
@@ -10705,157 +11576,9 @@
           <w:sz w:val="28"/>
           <w:szCs w:val="28"/>
         </w:rPr>
-        <w:t xml:space="preserve">] – </w:t>
-      </w:r>
-      <w:r>
-        <w:rPr>
-          <w:rFonts w:ascii="Times New Roman" w:eastAsiaTheme="majorEastAsia" w:hAnsi="Times New Roman" w:cs="Times New Roman"/>
-          <w:color w:val="000000" w:themeColor="text1"/>
-          <w:sz w:val="28"/>
-          <w:szCs w:val="28"/>
-        </w:rPr>
-        <w:t>Электрон</w:t>
-      </w:r>
-      <w:proofErr w:type="gramStart"/>
-      <w:r>
-        <w:rPr>
-          <w:rFonts w:ascii="Times New Roman" w:eastAsiaTheme="majorEastAsia" w:hAnsi="Times New Roman" w:cs="Times New Roman"/>
-          <w:color w:val="000000" w:themeColor="text1"/>
-          <w:sz w:val="28"/>
-          <w:szCs w:val="28"/>
-        </w:rPr>
-        <w:t>.</w:t>
-      </w:r>
-      <w:proofErr w:type="gramEnd"/>
-      <w:r>
-        <w:rPr>
-          <w:rFonts w:ascii="Times New Roman" w:eastAsiaTheme="majorEastAsia" w:hAnsi="Times New Roman" w:cs="Times New Roman"/>
-          <w:color w:val="000000" w:themeColor="text1"/>
-          <w:sz w:val="28"/>
-          <w:szCs w:val="28"/>
-        </w:rPr>
-        <w:t xml:space="preserve"> </w:t>
-      </w:r>
-      <w:proofErr w:type="gramStart"/>
-      <w:r>
-        <w:rPr>
-          <w:rFonts w:ascii="Times New Roman" w:eastAsiaTheme="majorEastAsia" w:hAnsi="Times New Roman" w:cs="Times New Roman"/>
-          <w:color w:val="000000" w:themeColor="text1"/>
-          <w:sz w:val="28"/>
-          <w:szCs w:val="28"/>
-        </w:rPr>
-        <w:t>т</w:t>
-      </w:r>
-      <w:proofErr w:type="gramEnd"/>
-      <w:r>
-        <w:rPr>
-          <w:rFonts w:ascii="Times New Roman" w:eastAsiaTheme="majorEastAsia" w:hAnsi="Times New Roman" w:cs="Times New Roman"/>
-          <w:color w:val="000000" w:themeColor="text1"/>
-          <w:sz w:val="28"/>
-          <w:szCs w:val="28"/>
-        </w:rPr>
-        <w:t>екстовые</w:t>
-      </w:r>
-      <w:r>
-        <w:rPr>
-          <w:rFonts w:ascii="Times New Roman" w:eastAsiaTheme="majorEastAsia" w:hAnsi="Times New Roman" w:cs="Times New Roman"/>
-          <w:color w:val="000000" w:themeColor="text1"/>
-          <w:sz w:val="28"/>
-          <w:szCs w:val="28"/>
-        </w:rPr>
-        <w:t xml:space="preserve"> </w:t>
-      </w:r>
-      <w:r>
-        <w:rPr>
-          <w:rFonts w:ascii="Times New Roman" w:eastAsiaTheme="majorEastAsia" w:hAnsi="Times New Roman" w:cs="Times New Roman"/>
-          <w:color w:val="000000" w:themeColor="text1"/>
-          <w:sz w:val="28"/>
-          <w:szCs w:val="28"/>
-        </w:rPr>
-        <w:t>дан</w:t>
-      </w:r>
-      <w:r>
-        <w:rPr>
-          <w:rFonts w:ascii="Times New Roman" w:eastAsiaTheme="majorEastAsia" w:hAnsi="Times New Roman" w:cs="Times New Roman"/>
-          <w:color w:val="000000" w:themeColor="text1"/>
-          <w:sz w:val="28"/>
-          <w:szCs w:val="28"/>
-        </w:rPr>
-        <w:t>. –</w:t>
-      </w:r>
-      <w:r>
-        <w:rPr>
-          <w:rFonts w:ascii="Times New Roman" w:eastAsiaTheme="majorEastAsia" w:hAnsi="Times New Roman" w:cs="Times New Roman"/>
-          <w:color w:val="000000" w:themeColor="text1"/>
-          <w:sz w:val="28"/>
-          <w:szCs w:val="28"/>
-        </w:rPr>
-        <w:t xml:space="preserve"> 201</w:t>
-      </w:r>
-      <w:r>
-        <w:rPr>
-          <w:rFonts w:ascii="Times New Roman" w:eastAsiaTheme="majorEastAsia" w:hAnsi="Times New Roman" w:cs="Times New Roman"/>
-          <w:color w:val="000000" w:themeColor="text1"/>
-          <w:sz w:val="28"/>
-          <w:szCs w:val="28"/>
-        </w:rPr>
-        <w:t>8</w:t>
-      </w:r>
-      <w:r>
-        <w:rPr>
-          <w:rFonts w:ascii="Times New Roman" w:eastAsiaTheme="majorEastAsia" w:hAnsi="Times New Roman" w:cs="Times New Roman"/>
-          <w:color w:val="000000" w:themeColor="text1"/>
-          <w:sz w:val="28"/>
-          <w:szCs w:val="28"/>
-        </w:rPr>
-        <w:t>г</w:t>
-      </w:r>
-      <w:r>
-        <w:rPr>
-          <w:rFonts w:ascii="Times New Roman" w:eastAsiaTheme="majorEastAsia" w:hAnsi="Times New Roman" w:cs="Times New Roman"/>
-          <w:color w:val="000000" w:themeColor="text1"/>
-          <w:sz w:val="28"/>
-          <w:szCs w:val="28"/>
-        </w:rPr>
-        <w:t xml:space="preserve">. – </w:t>
-      </w:r>
-      <w:r>
-        <w:rPr>
-          <w:rFonts w:ascii="Times New Roman" w:eastAsiaTheme="majorEastAsia" w:hAnsi="Times New Roman" w:cs="Times New Roman"/>
-          <w:color w:val="000000" w:themeColor="text1"/>
-          <w:sz w:val="28"/>
-          <w:szCs w:val="28"/>
-        </w:rPr>
-        <w:t>Режим</w:t>
-      </w:r>
-      <w:r>
-        <w:rPr>
-          <w:rFonts w:ascii="Times New Roman" w:eastAsiaTheme="majorEastAsia" w:hAnsi="Times New Roman" w:cs="Times New Roman"/>
-          <w:color w:val="000000" w:themeColor="text1"/>
-          <w:sz w:val="28"/>
-          <w:szCs w:val="28"/>
-        </w:rPr>
-        <w:t xml:space="preserve"> </w:t>
-      </w:r>
-      <w:r>
-        <w:rPr>
-          <w:rFonts w:ascii="Times New Roman" w:eastAsiaTheme="majorEastAsia" w:hAnsi="Times New Roman" w:cs="Times New Roman"/>
-          <w:color w:val="000000" w:themeColor="text1"/>
-          <w:sz w:val="28"/>
-          <w:szCs w:val="28"/>
-        </w:rPr>
-        <w:t>доступа</w:t>
-      </w:r>
-      <w:r>
-        <w:rPr>
-          <w:rFonts w:ascii="Times New Roman" w:eastAsiaTheme="majorEastAsia" w:hAnsi="Times New Roman" w:cs="Times New Roman"/>
-          <w:color w:val="000000" w:themeColor="text1"/>
-          <w:sz w:val="28"/>
-          <w:szCs w:val="28"/>
-        </w:rPr>
-        <w:t xml:space="preserve">: </w:t>
-      </w:r>
-      <w:hyperlink r:id="rId30" w:history="1">
+        <w:t xml:space="preserve">екстовые дан. – 2018г. – Режим доступа: </w:t>
+      </w:r>
+      <w:hyperlink r:id="rId32" w:history="1">
         <w:r>
           <w:rPr>
             <w:rStyle w:val="a6"/>
@@ -10898,66 +11621,51 @@
           <w:sz w:val="28"/>
           <w:szCs w:val="28"/>
         </w:rPr>
-        <w:t xml:space="preserve"> Кабанов Отчет по практике по ППУ и ОПД </w:t>
-      </w:r>
-      <w:r>
+        <w:t xml:space="preserve"> Кабанов Отчет по практике по ППУ и ОПД //КПУ, РТУ МИРЭА – 2020  </w:t>
+      </w:r>
+    </w:p>
+    <w:p>
+      <w:pPr>
+        <w:pStyle w:val="a8"/>
         <w:rPr>
           <w:rFonts w:ascii="Times New Roman" w:eastAsiaTheme="majorEastAsia" w:hAnsi="Times New Roman" w:cs="Times New Roman"/>
           <w:color w:val="000000" w:themeColor="text1"/>
           <w:sz w:val="28"/>
           <w:szCs w:val="28"/>
         </w:rPr>
-        <w:t>//</w:t>
-      </w:r>
-      <w:r>
-        <w:rPr>
-          <w:rFonts w:ascii="Times New Roman" w:eastAsiaTheme="majorEastAsia" w:hAnsi="Times New Roman" w:cs="Times New Roman"/>
-          <w:color w:val="000000" w:themeColor="text1"/>
-          <w:sz w:val="28"/>
-          <w:szCs w:val="28"/>
-        </w:rPr>
-        <w:t xml:space="preserve">КПУ, РТУ МИРЭА – 2020  </w:t>
-      </w:r>
+      </w:pPr>
     </w:p>
     <w:p>
       <w:pPr>
-        <w:pStyle w:val="a8"/>
-        <w:rPr>
-          <w:rFonts w:ascii="Times New Roman" w:eastAsiaTheme="majorEastAsia" w:hAnsi="Times New Roman" w:cs="Times New Roman"/>
+        <w:rPr>
+          <w:rFonts w:ascii="Times New Roman" w:eastAsiaTheme="majorEastAsia" w:hAnsi="Times New Roman" w:cstheme="majorBidi"/>
+          <w:b/>
+          <w:bCs/>
           <w:color w:val="000000" w:themeColor="text1"/>
           <w:sz w:val="28"/>
           <w:szCs w:val="28"/>
         </w:rPr>
       </w:pPr>
+      <w:r>
+        <w:br w:type="page"/>
+      </w:r>
     </w:p>
     <w:p>
       <w:pPr>
-        <w:rPr>
-          <w:rFonts w:ascii="Times New Roman" w:eastAsiaTheme="majorEastAsia" w:hAnsi="Times New Roman" w:cstheme="majorBidi"/>
-          <w:b/>
-          <w:bCs/>
-          <w:color w:val="000000" w:themeColor="text1"/>
-          <w:sz w:val="28"/>
-          <w:szCs w:val="28"/>
-        </w:rPr>
-      </w:pPr>
-      <w:bookmarkStart w:id="7" w:name="_Toc69702492"/>
-      <w:r>
-        <w:br w:type="page"/>
-      </w:r>
-    </w:p>
-    <w:p>
-      <w:pPr>
         <w:pStyle w:val="1"/>
         <w:rPr>
           <w:lang w:val="en-US"/>
         </w:rPr>
       </w:pPr>
+      <w:bookmarkStart w:id="8" w:name="_Toc69736745"/>
       <w:r>
         <w:lastRenderedPageBreak/>
+        <w:t xml:space="preserve">8 </w:t>
+      </w:r>
+      <w:r>
         <w:t>Приложение</w:t>
       </w:r>
-      <w:bookmarkEnd w:id="7"/>
+      <w:bookmarkEnd w:id="8"/>
     </w:p>
     <w:p>
       <w:pPr>
@@ -23660,35 +24368,26 @@
           <w:rFonts w:ascii="Courier New" w:eastAsia="Times New Roman" w:hAnsi="Courier New" w:cs="Courier New"/>
           <w:color w:val="000000"/>
           <w:sz w:val="20"/>
-          <w:lang w:eastAsia="ru-RU"/>
-        </w:rPr>
-      </w:pPr>
-      <w:r>
-        <w:rPr>
-          <w:rFonts w:ascii="Courier New" w:eastAsia="Times New Roman" w:hAnsi="Courier New" w:cs="Courier New"/>
-          <w:color w:val="000000"/>
-          <w:sz w:val="20"/>
-          <w:lang w:val="en-US" w:eastAsia="ru-RU"/>
-        </w:rPr>
-        <w:t xml:space="preserve">        </w:t>
-      </w:r>
-      <w:r>
-        <w:rPr>
-          <w:rFonts w:ascii="Courier New" w:eastAsia="Times New Roman" w:hAnsi="Courier New" w:cs="Courier New"/>
-          <w:color w:val="000000"/>
-          <w:sz w:val="20"/>
-          <w:lang w:eastAsia="ru-RU"/>
-        </w:rPr>
-        <w:t xml:space="preserve">dir2 </w:t>
-      </w:r>
-      <w:r>
-        <w:rPr>
-          <w:rFonts w:ascii="Courier New" w:eastAsia="Times New Roman" w:hAnsi="Courier New" w:cs="Courier New"/>
-          <w:b/>
-          <w:bCs/>
-          <w:color w:val="000080"/>
-          <w:sz w:val="20"/>
-          <w:lang w:eastAsia="ru-RU"/>
+          <w:lang w:val="en-US" w:eastAsia="ru-RU"/>
+        </w:rPr>
+      </w:pPr>
+      <w:r>
+        <w:rPr>
+          <w:rFonts w:ascii="Courier New" w:eastAsia="Times New Roman" w:hAnsi="Courier New" w:cs="Courier New"/>
+          <w:color w:val="000000"/>
+          <w:sz w:val="20"/>
+          <w:lang w:val="en-US" w:eastAsia="ru-RU"/>
+        </w:rPr>
+        <w:t xml:space="preserve">        dir2 </w:t>
+      </w:r>
+      <w:r>
+        <w:rPr>
+          <w:rFonts w:ascii="Courier New" w:eastAsia="Times New Roman" w:hAnsi="Courier New" w:cs="Courier New"/>
+          <w:b/>
+          <w:bCs/>
+          <w:color w:val="000080"/>
+          <w:sz w:val="20"/>
+          <w:lang w:val="en-US" w:eastAsia="ru-RU"/>
         </w:rPr>
         <w:t>=</w:t>
       </w:r>
@@ -23697,7 +24396,7 @@
           <w:rFonts w:ascii="Courier New" w:eastAsia="Times New Roman" w:hAnsi="Courier New" w:cs="Courier New"/>
           <w:color w:val="000000"/>
           <w:sz w:val="20"/>
-          <w:lang w:eastAsia="ru-RU"/>
+          <w:lang w:val="en-US" w:eastAsia="ru-RU"/>
         </w:rPr>
         <w:t xml:space="preserve"> dir2 </w:t>
       </w:r>
@@ -23708,7 +24407,7 @@
           <w:bCs/>
           <w:color w:val="000080"/>
           <w:sz w:val="20"/>
-          <w:lang w:eastAsia="ru-RU"/>
+          <w:lang w:val="en-US" w:eastAsia="ru-RU"/>
         </w:rPr>
         <w:t>/</w:t>
       </w:r>
@@ -23717,7 +24416,7 @@
           <w:rFonts w:ascii="Courier New" w:eastAsia="Times New Roman" w:hAnsi="Courier New" w:cs="Courier New"/>
           <w:color w:val="000000"/>
           <w:sz w:val="20"/>
-          <w:lang w:eastAsia="ru-RU"/>
+          <w:lang w:val="en-US" w:eastAsia="ru-RU"/>
         </w:rPr>
         <w:t xml:space="preserve"> size2</w:t>
       </w:r>
@@ -23730,7 +24429,7 @@
           <w:rFonts w:ascii="Courier New" w:eastAsia="Times New Roman" w:hAnsi="Courier New" w:cs="Courier New"/>
           <w:color w:val="000000"/>
           <w:sz w:val="20"/>
-          <w:lang w:eastAsia="ru-RU"/>
+          <w:lang w:val="en-US" w:eastAsia="ru-RU"/>
         </w:rPr>
       </w:pPr>
     </w:p>
@@ -43033,7 +43732,7 @@
       </w:pPr>
     </w:p>
     <w:sectPr>
-      <w:footerReference w:type="default" r:id="rId31"/>
+      <w:footerReference w:type="default" r:id="rId33"/>
       <w:pgSz w:w="11906" w:h="16838"/>
       <w:pgMar w:top="1134" w:right="850" w:bottom="1134" w:left="1701" w:header="708" w:footer="708" w:gutter="0"/>
       <w:cols w:space="708"/>
@@ -43532,6 +44231,7 @@
   <w:style w:type="character" w:default="1" w:styleId="a0">
     <w:name w:val="Default Paragraph Font"/>
     <w:uiPriority w:val="1"/>
+    <w:semiHidden/>
     <w:unhideWhenUsed/>
   </w:style>
   <w:style w:type="table" w:default="1" w:styleId="a1">
@@ -43897,325 +44597,50 @@
     <w:uiPriority w:val="99"/>
     <w:rsid w:val="00F01C2A"/>
   </w:style>
-</w:styles>
-</file>
-
-<file path=word/glossary/document.xml><?xml version="1.0" encoding="utf-8"?>
-<w:glossaryDocument xmlns:ve="http://schemas.openxmlformats.org/markup-compatibility/2006" xmlns:o="urn:schemas-microsoft-com:office:office" xmlns:r="http://schemas.openxmlformats.org/officeDocument/2006/relationships" xmlns:m="http://schemas.openxmlformats.org/officeDocument/2006/math" xmlns:v="urn:schemas-microsoft-com:vml" xmlns:wp="http://schemas.openxmlformats.org/drawingml/2006/wordprocessingDrawing" xmlns:w10="urn:schemas-microsoft-com:office:word" xmlns:w="http://schemas.openxmlformats.org/wordprocessingml/2006/main" xmlns:wne="http://schemas.microsoft.com/office/word/2006/wordml">
-  <w:docParts/>
-</w:glossaryDocument>
-</file>
-
-<file path=word/glossary/fontTable.xml><?xml version="1.0" encoding="utf-8"?>
-<w:fonts xmlns:r="http://schemas.openxmlformats.org/officeDocument/2006/relationships" xmlns:w="http://schemas.openxmlformats.org/wordprocessingml/2006/main">
-  <w:font w:name="Times New Roman">
-    <w:panose1 w:val="02020603050405020304"/>
-    <w:charset w:val="CC"/>
-    <w:family w:val="roman"/>
-    <w:pitch w:val="variable"/>
-    <w:sig w:usb0="E0002EFF" w:usb1="C000785B" w:usb2="00000009" w:usb3="00000000" w:csb0="000001FF" w:csb1="00000000"/>
-  </w:font>
-  <w:font w:name="Calibri">
-    <w:panose1 w:val="020F0502020204030204"/>
-    <w:charset w:val="CC"/>
-    <w:family w:val="swiss"/>
-    <w:pitch w:val="variable"/>
-    <w:sig w:usb0="E0002AFF" w:usb1="C000247B" w:usb2="00000009" w:usb3="00000000" w:csb0="000001FF" w:csb1="00000000"/>
-  </w:font>
-  <w:font w:name="Symbol">
-    <w:panose1 w:val="05050102010706020507"/>
-    <w:charset w:val="02"/>
-    <w:family w:val="roman"/>
-    <w:pitch w:val="variable"/>
-    <w:sig w:usb0="00000000" w:usb1="10000000" w:usb2="00000000" w:usb3="00000000" w:csb0="80000000" w:csb1="00000000"/>
-  </w:font>
-  <w:font w:name="Courier New">
-    <w:panose1 w:val="02070309020205020404"/>
-    <w:charset w:val="CC"/>
-    <w:family w:val="modern"/>
-    <w:pitch w:val="fixed"/>
-    <w:sig w:usb0="E0002EFF" w:usb1="C0007843" w:usb2="00000009" w:usb3="00000000" w:csb0="000001FF" w:csb1="00000000"/>
-  </w:font>
-  <w:font w:name="Wingdings">
-    <w:panose1 w:val="05000000000000000000"/>
-    <w:charset w:val="02"/>
-    <w:family w:val="auto"/>
-    <w:pitch w:val="variable"/>
-    <w:sig w:usb0="00000000" w:usb1="10000000" w:usb2="00000000" w:usb3="00000000" w:csb0="80000000" w:csb1="00000000"/>
-  </w:font>
-  <w:font w:name="Tahoma">
-    <w:panose1 w:val="020B0604030504040204"/>
-    <w:charset w:val="CC"/>
-    <w:family w:val="swiss"/>
-    <w:pitch w:val="variable"/>
-    <w:sig w:usb0="E1002EFF" w:usb1="C000605B" w:usb2="00000029" w:usb3="00000000" w:csb0="000101FF" w:csb1="00000000"/>
-  </w:font>
-  <w:font w:name="SimSun">
-    <w:altName w:val="宋体"/>
-    <w:panose1 w:val="02010600030101010101"/>
-    <w:charset w:val="86"/>
-    <w:family w:val="auto"/>
-    <w:pitch w:val="variable"/>
-    <w:sig w:usb0="00000003" w:usb1="288F0000" w:usb2="00000016" w:usb3="00000000" w:csb0="00040001" w:csb1="00000000"/>
-  </w:font>
-  <w:font w:name="Cambria Math">
-    <w:panose1 w:val="02040503050406030204"/>
-    <w:charset w:val="CC"/>
-    <w:family w:val="roman"/>
-    <w:pitch w:val="variable"/>
-    <w:sig w:usb0="E00006FF" w:usb1="420024FF" w:usb2="02000000" w:usb3="00000000" w:csb0="0000019F" w:csb1="00000000"/>
-  </w:font>
-  <w:font w:name="Cambria">
-    <w:panose1 w:val="02040503050406030204"/>
-    <w:charset w:val="CC"/>
-    <w:family w:val="roman"/>
-    <w:pitch w:val="variable"/>
-    <w:sig w:usb0="E00006FF" w:usb1="420024FF" w:usb2="02000000" w:usb3="00000000" w:csb0="0000019F" w:csb1="00000000"/>
-  </w:font>
-</w:fonts>
-</file>
-
-<file path=word/glossary/settings.xml><?xml version="1.0" encoding="utf-8"?>
-<w:settings xmlns:o="urn:schemas-microsoft-com:office:office" xmlns:r="http://schemas.openxmlformats.org/officeDocument/2006/relationships" xmlns:m="http://schemas.openxmlformats.org/officeDocument/2006/math" xmlns:v="urn:schemas-microsoft-com:vml" xmlns:w10="urn:schemas-microsoft-com:office:word" xmlns:w="http://schemas.openxmlformats.org/wordprocessingml/2006/main" xmlns:sl="http://schemas.openxmlformats.org/schemaLibrary/2006/main">
-  <w:view w:val="normal"/>
-  <w:defaultTabStop w:val="708"/>
-  <w:characterSpacingControl w:val="doNotCompress"/>
-  <w:compat>
-    <w:useFELayout/>
-  </w:compat>
-  <w:rsids>
-    <w:rsidRoot w:val="00D5184C"/>
-    <w:rsid w:val="00D5184C"/>
-  </w:rsids>
-  <m:mathPr>
-    <m:mathFont m:val="Cambria Math"/>
-    <m:brkBin m:val="before"/>
-    <m:brkBinSub m:val="--"/>
-    <m:smallFrac m:val="off"/>
-    <m:dispDef/>
-    <m:lMargin m:val="0"/>
-    <m:rMargin m:val="0"/>
-    <m:defJc m:val="centerGroup"/>
-    <m:wrapIndent m:val="1440"/>
-    <m:intLim m:val="subSup"/>
-    <m:naryLim m:val="undOvr"/>
-  </m:mathPr>
-  <w:themeFontLang w:val="ru-RU"/>
-  <w:clrSchemeMapping w:bg1="light1" w:t1="dark1" w:bg2="light2" w:t2="dark2" w:accent1="accent1" w:accent2="accent2" w:accent3="accent3" w:accent4="accent4" w:accent5="accent5" w:accent6="accent6" w:hyperlink="hyperlink" w:followedHyperlink="followedHyperlink"/>
-  <w:decimalSymbol w:val=","/>
-  <w:listSeparator w:val=";"/>
-</w:settings>
-</file>
-
-<file path=word/glossary/styles.xml><?xml version="1.0" encoding="utf-8"?>
-<w:styles xmlns:r="http://schemas.openxmlformats.org/officeDocument/2006/relationships" xmlns:w="http://schemas.openxmlformats.org/wordprocessingml/2006/main">
-  <w:docDefaults>
-    <w:rPrDefault>
-      <w:rPr>
-        <w:rFonts w:asciiTheme="minorHAnsi" w:eastAsiaTheme="minorEastAsia" w:hAnsiTheme="minorHAnsi" w:cstheme="minorBidi"/>
-        <w:sz w:val="22"/>
-        <w:szCs w:val="22"/>
-        <w:lang w:val="ru-RU" w:eastAsia="ru-RU" w:bidi="ar-SA"/>
-      </w:rPr>
-    </w:rPrDefault>
-    <w:pPrDefault>
-      <w:pPr>
-        <w:spacing w:after="200" w:line="276" w:lineRule="auto"/>
-      </w:pPr>
-    </w:pPrDefault>
-  </w:docDefaults>
-  <w:latentStyles w:defLockedState="0" w:defUIPriority="99" w:defSemiHidden="1" w:defUnhideWhenUsed="1" w:defQFormat="0" w:count="267">
-    <w:lsdException w:name="Normal" w:semiHidden="0" w:uiPriority="0" w:unhideWhenUsed="0" w:qFormat="1"/>
-    <w:lsdException w:name="heading 1" w:semiHidden="0" w:uiPriority="9" w:unhideWhenUsed="0" w:qFormat="1"/>
-    <w:lsdException w:name="heading 2" w:uiPriority="9" w:qFormat="1"/>
-    <w:lsdException w:name="heading 3" w:uiPriority="9" w:qFormat="1"/>
-    <w:lsdException w:name="heading 4" w:uiPriority="9" w:qFormat="1"/>
-    <w:lsdException w:name="heading 5" w:uiPriority="9" w:qFormat="1"/>
-    <w:lsdException w:name="heading 6" w:uiPriority="9" w:qFormat="1"/>
-    <w:lsdException w:name="heading 7" w:uiPriority="9" w:qFormat="1"/>
-    <w:lsdException w:name="heading 8" w:uiPriority="9" w:qFormat="1"/>
-    <w:lsdException w:name="heading 9" w:uiPriority="9" w:qFormat="1"/>
-    <w:lsdException w:name="toc 1" w:uiPriority="39"/>
-    <w:lsdException w:name="toc 2" w:uiPriority="39"/>
-    <w:lsdException w:name="toc 3" w:uiPriority="39"/>
-    <w:lsdException w:name="toc 4" w:uiPriority="39"/>
-    <w:lsdException w:name="toc 5" w:uiPriority="39"/>
-    <w:lsdException w:name="toc 6" w:uiPriority="39"/>
-    <w:lsdException w:name="toc 7" w:uiPriority="39"/>
-    <w:lsdException w:name="toc 8" w:uiPriority="39"/>
-    <w:lsdException w:name="toc 9" w:uiPriority="39"/>
-    <w:lsdException w:name="caption" w:uiPriority="35" w:qFormat="1"/>
-    <w:lsdException w:name="Title" w:semiHidden="0" w:uiPriority="10" w:unhideWhenUsed="0" w:qFormat="1"/>
-    <w:lsdException w:name="Default Paragraph Font" w:uiPriority="1"/>
-    <w:lsdException w:name="Subtitle" w:semiHidden="0" w:uiPriority="11" w:unhideWhenUsed="0" w:qFormat="1"/>
-    <w:lsdException w:name="Strong" w:semiHidden="0" w:uiPriority="22" w:unhideWhenUsed="0" w:qFormat="1"/>
-    <w:lsdException w:name="Emphasis" w:semiHidden="0" w:uiPriority="20" w:unhideWhenUsed="0" w:qFormat="1"/>
-    <w:lsdException w:name="Table Grid" w:semiHidden="0" w:uiPriority="59" w:unhideWhenUsed="0"/>
-    <w:lsdException w:name="Placeholder Text" w:unhideWhenUsed="0"/>
-    <w:lsdException w:name="No Spacing" w:semiHidden="0" w:uiPriority="1" w:unhideWhenUsed="0" w:qFormat="1"/>
-    <w:lsdException w:name="Light Shading" w:semiHidden="0" w:uiPriority="60" w:unhideWhenUsed="0"/>
-    <w:lsdException w:name="Light List" w:semiHidden="0" w:uiPriority="61" w:unhideWhenUsed="0"/>
-    <w:lsdException w:name="Light Grid" w:semiHidden="0" w:uiPriority="62" w:unhideWhenUsed="0"/>
-    <w:lsdException w:name="Medium Shading 1" w:semiHidden="0" w:uiPriority="63" w:unhideWhenUsed="0"/>
-    <w:lsdException w:name="Medium Shading 2" w:semiHidden="0" w:uiPriority="64" w:unhideWhenUsed="0"/>
-    <w:lsdException w:name="Medium List 1" w:semiHidden="0" w:uiPriority="65" w:unhideWhenUsed="0"/>
-    <w:lsdException w:name="Medium List 2" w:semiHidden="0" w:uiPriority="66" w:unhideWhenUsed="0"/>
-    <w:lsdException w:name="Medium Grid 1" w:semiHidden="0" w:uiPriority="67" w:unhideWhenUsed="0"/>
-    <w:lsdException w:name="Medium Grid 2" w:semiHidden="0" w:uiPriority="68" w:unhideWhenUsed="0"/>
-    <w:lsdException w:name="Medium Grid 3" w:semiHidden="0" w:uiPriority="69" w:unhideWhenUsed="0"/>
-    <w:lsdException w:name="Dark List" w:semiHidden="0" w:uiPriority="70" w:unhideWhenUsed="0"/>
-    <w:lsdException w:name="Colorful Shading" w:semiHidden="0" w:uiPriority="71" w:unhideWhenUsed="0"/>
-    <w:lsdException w:name="Colorful List" w:semiHidden="0" w:uiPriority="72" w:unhideWhenUsed="0"/>
-    <w:lsdException w:name="Colorful Grid" w:semiHidden="0" w:uiPriority="73" w:unhideWhenUsed="0"/>
-    <w:lsdException w:name="Light Shading Accent 1" w:semiHidden="0" w:uiPriority="60" w:unhideWhenUsed="0"/>
-    <w:lsdException w:name="Light List Accent 1" w:semiHidden="0" w:uiPriority="61" w:unhideWhenUsed="0"/>
-    <w:lsdException w:name="Light Grid Accent 1" w:semiHidden="0" w:uiPriority="62" w:unhideWhenUsed="0"/>
-    <w:lsdException w:name="Medium Shading 1 Accent 1" w:semiHidden="0" w:uiPriority="63" w:unhideWhenUsed="0"/>
-    <w:lsdException w:name="Medium Shading 2 Accent 1" w:semiHidden="0" w:uiPriority="64" w:unhideWhenUsed="0"/>
-    <w:lsdException w:name="Medium List 1 Accent 1" w:semiHidden="0" w:uiPriority="65" w:unhideWhenUsed="0"/>
-    <w:lsdException w:name="Revision" w:unhideWhenUsed="0"/>
-    <w:lsdException w:name="List Paragraph" w:semiHidden="0" w:uiPriority="34" w:unhideWhenUsed="0" w:qFormat="1"/>
-    <w:lsdException w:name="Quote" w:semiHidden="0" w:uiPriority="29" w:unhideWhenUsed="0" w:qFormat="1"/>
-    <w:lsdException w:name="Intense Quote" w:semiHidden="0" w:uiPriority="30" w:unhideWhenUsed="0" w:qFormat="1"/>
-    <w:lsdException w:name="Medium List 2 Accent 1" w:semiHidden="0" w:uiPriority="66" w:unhideWhenUsed="0"/>
-    <w:lsdException w:name="Medium Grid 1 Accent 1" w:semiHidden="0" w:uiPriority="67" w:unhideWhenUsed="0"/>
-    <w:lsdException w:name="Medium Grid 2 Accent 1" w:semiHidden="0" w:uiPriority="68" w:unhideWhenUsed="0"/>
-    <w:lsdException w:name="Medium Grid 3 Accent 1" w:semiHidden="0" w:uiPriority="69" w:unhideWhenUsed="0"/>
-    <w:lsdException w:name="Dark List Accent 1" w:semiHidden="0" w:uiPriority="70" w:unhideWhenUsed="0"/>
-    <w:lsdException w:name="Colorful Shading Accent 1" w:semiHidden="0" w:uiPriority="71" w:unhideWhenUsed="0"/>
-    <w:lsdException w:name="Colorful List Accent 1" w:semiHidden="0" w:uiPriority="72" w:unhideWhenUsed="0"/>
-    <w:lsdException w:name="Colorful Grid Accent 1" w:semiHidden="0" w:uiPriority="73" w:unhideWhenUsed="0"/>
-    <w:lsdException w:name="Light Shading Accent 2" w:semiHidden="0" w:uiPriority="60" w:unhideWhenUsed="0"/>
-    <w:lsdException w:name="Light List Accent 2" w:semiHidden="0" w:uiPriority="61" w:unhideWhenUsed="0"/>
-    <w:lsdException w:name="Light Grid Accent 2" w:semiHidden="0" w:uiPriority="62" w:unhideWhenUsed="0"/>
-    <w:lsdException w:name="Medium Shading 1 Accent 2" w:semiHidden="0" w:uiPriority="63" w:unhideWhenUsed="0"/>
-    <w:lsdException w:name="Medium Shading 2 Accent 2" w:semiHidden="0" w:uiPriority="64" w:unhideWhenUsed="0"/>
-    <w:lsdException w:name="Medium List 1 Accent 2" w:semiHidden="0" w:uiPriority="65" w:unhideWhenUsed="0"/>
-    <w:lsdException w:name="Medium List 2 Accent 2" w:semiHidden="0" w:uiPriority="66" w:unhideWhenUsed="0"/>
-    <w:lsdException w:name="Medium Grid 1 Accent 2" w:semiHidden="0" w:uiPriority="67" w:unhideWhenUsed="0"/>
-    <w:lsdException w:name="Medium Grid 2 Accent 2" w:semiHidden="0" w:uiPriority="68" w:unhideWhenUsed="0"/>
-    <w:lsdException w:name="Medium Grid 3 Accent 2" w:semiHidden="0" w:uiPriority="69" w:unhideWhenUsed="0"/>
-    <w:lsdException w:name="Dark List Accent 2" w:semiHidden="0" w:uiPriority="70" w:unhideWhenUsed="0"/>
-    <w:lsdException w:name="Colorful Shading Accent 2" w:semiHidden="0" w:uiPriority="71" w:unhideWhenUsed="0"/>
-    <w:lsdException w:name="Colorful List Accent 2" w:semiHidden="0" w:uiPriority="72" w:unhideWhenUsed="0"/>
-    <w:lsdException w:name="Colorful Grid Accent 2" w:semiHidden="0" w:uiPriority="73" w:unhideWhenUsed="0"/>
-    <w:lsdException w:name="Light Shading Accent 3" w:semiHidden="0" w:uiPriority="60" w:unhideWhenUsed="0"/>
-    <w:lsdException w:name="Light List Accent 3" w:semiHidden="0" w:uiPriority="61" w:unhideWhenUsed="0"/>
-    <w:lsdException w:name="Light Grid Accent 3" w:semiHidden="0" w:uiPriority="62" w:unhideWhenUsed="0"/>
-    <w:lsdException w:name="Medium Shading 1 Accent 3" w:semiHidden="0" w:uiPriority="63" w:unhideWhenUsed="0"/>
-    <w:lsdException w:name="Medium Shading 2 Accent 3" w:semiHidden="0" w:uiPriority="64" w:unhideWhenUsed="0"/>
-    <w:lsdException w:name="Medium List 1 Accent 3" w:semiHidden="0" w:uiPriority="65" w:unhideWhenUsed="0"/>
-    <w:lsdException w:name="Medium List 2 Accent 3" w:semiHidden="0" w:uiPriority="66" w:unhideWhenUsed="0"/>
-    <w:lsdException w:name="Medium Grid 1 Accent 3" w:semiHidden="0" w:uiPriority="67" w:unhideWhenUsed="0"/>
-    <w:lsdException w:name="Medium Grid 2 Accent 3" w:semiHidden="0" w:uiPriority="68" w:unhideWhenUsed="0"/>
-    <w:lsdException w:name="Medium Grid 3 Accent 3" w:semiHidden="0" w:uiPriority="69" w:unhideWhenUsed="0"/>
-    <w:lsdException w:name="Dark List Accent 3" w:semiHidden="0" w:uiPriority="70" w:unhideWhenUsed="0"/>
-    <w:lsdException w:name="Colorful Shading Accent 3" w:semiHidden="0" w:uiPriority="71" w:unhideWhenUsed="0"/>
-    <w:lsdException w:name="Colorful List Accent 3" w:semiHidden="0" w:uiPriority="72" w:unhideWhenUsed="0"/>
-    <w:lsdException w:name="Colorful Grid Accent 3" w:semiHidden="0" w:uiPriority="73" w:unhideWhenUsed="0"/>
-    <w:lsdException w:name="Light Shading Accent 4" w:semiHidden="0" w:uiPriority="60" w:unhideWhenUsed="0"/>
-    <w:lsdException w:name="Light List Accent 4" w:semiHidden="0" w:uiPriority="61" w:unhideWhenUsed="0"/>
-    <w:lsdException w:name="Light Grid Accent 4" w:semiHidden="0" w:uiPriority="62" w:unhideWhenUsed="0"/>
-    <w:lsdException w:name="Medium Shading 1 Accent 4" w:semiHidden="0" w:uiPriority="63" w:unhideWhenUsed="0"/>
-    <w:lsdException w:name="Medium Shading 2 Accent 4" w:semiHidden="0" w:uiPriority="64" w:unhideWhenUsed="0"/>
-    <w:lsdException w:name="Medium List 1 Accent 4" w:semiHidden="0" w:uiPriority="65" w:unhideWhenUsed="0"/>
-    <w:lsdException w:name="Medium List 2 Accent 4" w:semiHidden="0" w:uiPriority="66" w:unhideWhenUsed="0"/>
-    <w:lsdException w:name="Medium Grid 1 Accent 4" w:semiHidden="0" w:uiPriority="67" w:unhideWhenUsed="0"/>
-    <w:lsdException w:name="Medium Grid 2 Accent 4" w:semiHidden="0" w:uiPriority="68" w:unhideWhenUsed="0"/>
-    <w:lsdException w:name="Medium Grid 3 Accent 4" w:semiHidden="0" w:uiPriority="69" w:unhideWhenUsed="0"/>
-    <w:lsdException w:name="Dark List Accent 4" w:semiHidden="0" w:uiPriority="70" w:unhideWhenUsed="0"/>
-    <w:lsdException w:name="Colorful Shading Accent 4" w:semiHidden="0" w:uiPriority="71" w:unhideWhenUsed="0"/>
-    <w:lsdException w:name="Colorful List Accent 4" w:semiHidden="0" w:uiPriority="72" w:unhideWhenUsed="0"/>
-    <w:lsdException w:name="Colorful Grid Accent 4" w:semiHidden="0" w:uiPriority="73" w:unhideWhenUsed="0"/>
-    <w:lsdException w:name="Light Shading Accent 5" w:semiHidden="0" w:uiPriority="60" w:unhideWhenUsed="0"/>
-    <w:lsdException w:name="Light List Accent 5" w:semiHidden="0" w:uiPriority="61" w:unhideWhenUsed="0"/>
-    <w:lsdException w:name="Light Grid Accent 5" w:semiHidden="0" w:uiPriority="62" w:unhideWhenUsed="0"/>
-    <w:lsdException w:name="Medium Shading 1 Accent 5" w:semiHidden="0" w:uiPriority="63" w:unhideWhenUsed="0"/>
-    <w:lsdException w:name="Medium Shading 2 Accent 5" w:semiHidden="0" w:uiPriority="64" w:unhideWhenUsed="0"/>
-    <w:lsdException w:name="Medium List 1 Accent 5" w:semiHidden="0" w:uiPriority="65" w:unhideWhenUsed="0"/>
-    <w:lsdException w:name="Medium List 2 Accent 5" w:semiHidden="0" w:uiPriority="66" w:unhideWhenUsed="0"/>
-    <w:lsdException w:name="Medium Grid 1 Accent 5" w:semiHidden="0" w:uiPriority="67" w:unhideWhenUsed="0"/>
-    <w:lsdException w:name="Medium Grid 2 Accent 5" w:semiHidden="0" w:uiPriority="68" w:unhideWhenUsed="0"/>
-    <w:lsdException w:name="Medium Grid 3 Accent 5" w:semiHidden="0" w:uiPriority="69" w:unhideWhenUsed="0"/>
-    <w:lsdException w:name="Dark List Accent 5" w:semiHidden="0" w:uiPriority="70" w:unhideWhenUsed="0"/>
-    <w:lsdException w:name="Colorful Shading Accent 5" w:semiHidden="0" w:uiPriority="71" w:unhideWhenUsed="0"/>
-    <w:lsdException w:name="Colorful List Accent 5" w:semiHidden="0" w:uiPriority="72" w:unhideWhenUsed="0"/>
-    <w:lsdException w:name="Colorful Grid Accent 5" w:semiHidden="0" w:uiPriority="73" w:unhideWhenUsed="0"/>
-    <w:lsdException w:name="Light Shading Accent 6" w:semiHidden="0" w:uiPriority="60" w:unhideWhenUsed="0"/>
-    <w:lsdException w:name="Light List Accent 6" w:semiHidden="0" w:uiPriority="61" w:unhideWhenUsed="0"/>
-    <w:lsdException w:name="Light Grid Accent 6" w:semiHidden="0" w:uiPriority="62" w:unhideWhenUsed="0"/>
-    <w:lsdException w:name="Medium Shading 1 Accent 6" w:semiHidden="0" w:uiPriority="63" w:unhideWhenUsed="0"/>
-    <w:lsdException w:name="Medium Shading 2 Accent 6" w:semiHidden="0" w:uiPriority="64" w:unhideWhenUsed="0"/>
-    <w:lsdException w:name="Medium List 1 Accent 6" w:semiHidden="0" w:uiPriority="65" w:unhideWhenUsed="0"/>
-    <w:lsdException w:name="Medium List 2 Accent 6" w:semiHidden="0" w:uiPriority="66" w:unhideWhenUsed="0"/>
-    <w:lsdException w:name="Medium Grid 1 Accent 6" w:semiHidden="0" w:uiPriority="67" w:unhideWhenUsed="0"/>
-    <w:lsdException w:name="Medium Grid 2 Accent 6" w:semiHidden="0" w:uiPriority="68" w:unhideWhenUsed="0"/>
-    <w:lsdException w:name="Medium Grid 3 Accent 6" w:semiHidden="0" w:uiPriority="69" w:unhideWhenUsed="0"/>
-    <w:lsdException w:name="Dark List Accent 6" w:semiHidden="0" w:uiPriority="70" w:unhideWhenUsed="0"/>
-    <w:lsdException w:name="Colorful Shading Accent 6" w:semiHidden="0" w:uiPriority="71" w:unhideWhenUsed="0"/>
-    <w:lsdException w:name="Colorful List Accent 6" w:semiHidden="0" w:uiPriority="72" w:unhideWhenUsed="0"/>
-    <w:lsdException w:name="Colorful Grid Accent 6" w:semiHidden="0" w:uiPriority="73" w:unhideWhenUsed="0"/>
-    <w:lsdException w:name="Subtle Emphasis" w:semiHidden="0" w:uiPriority="19" w:unhideWhenUsed="0" w:qFormat="1"/>
-    <w:lsdException w:name="Intense Emphasis" w:semiHidden="0" w:uiPriority="21" w:unhideWhenUsed="0" w:qFormat="1"/>
-    <w:lsdException w:name="Subtle Reference" w:semiHidden="0" w:uiPriority="31" w:unhideWhenUsed="0" w:qFormat="1"/>
-    <w:lsdException w:name="Intense Reference" w:semiHidden="0" w:uiPriority="32" w:unhideWhenUsed="0" w:qFormat="1"/>
-    <w:lsdException w:name="Book Title" w:semiHidden="0" w:uiPriority="33" w:unhideWhenUsed="0" w:qFormat="1"/>
-    <w:lsdException w:name="Bibliography" w:uiPriority="37"/>
-    <w:lsdException w:name="TOC Heading" w:uiPriority="39" w:qFormat="1"/>
-  </w:latentStyles>
-  <w:style w:type="paragraph" w:default="1" w:styleId="a">
-    <w:name w:val="Normal"/>
-    <w:qFormat/>
+  <w:style w:type="paragraph" w:customStyle="1" w:styleId="Style2">
+    <w:name w:val="Style2"/>
+    <w:basedOn w:val="a"/>
+    <w:uiPriority w:val="99"/>
+    <w:rsid w:val="00E928BC"/>
+    <w:pPr>
+      <w:widowControl w:val="0"/>
+      <w:autoSpaceDE w:val="0"/>
+      <w:autoSpaceDN w:val="0"/>
+      <w:adjustRightInd w:val="0"/>
+      <w:spacing w:after="0" w:line="274" w:lineRule="exact"/>
+      <w:jc w:val="center"/>
+    </w:pPr>
+    <w:rPr>
+      <w:rFonts w:ascii="Times New Roman" w:eastAsiaTheme="minorEastAsia" w:hAnsi="Times New Roman" w:cs="Times New Roman"/>
+      <w:sz w:val="24"/>
+      <w:szCs w:val="24"/>
+      <w:lang w:eastAsia="ru-RU"/>
+    </w:rPr>
   </w:style>
-  <w:style w:type="character" w:default="1" w:styleId="a0">
-    <w:name w:val="Default Paragraph Font"/>
-    <w:uiPriority w:val="1"/>
-    <w:semiHidden/>
-    <w:unhideWhenUsed/>
-  </w:style>
-  <w:style w:type="table" w:default="1" w:styleId="a1">
-    <w:name w:val="Normal Table"/>
-    <w:uiPriority w:val="99"/>
-    <w:semiHidden/>
-    <w:unhideWhenUsed/>
-    <w:qFormat/>
-    <w:tblPr>
-      <w:tblInd w:w="0" w:type="dxa"/>
-      <w:tblCellMar>
-        <w:top w:w="0" w:type="dxa"/>
-        <w:left w:w="108" w:type="dxa"/>
-        <w:bottom w:w="0" w:type="dxa"/>
-        <w:right w:w="108" w:type="dxa"/>
-      </w:tblCellMar>
-    </w:tblPr>
-  </w:style>
-  <w:style w:type="numbering" w:default="1" w:styleId="a2">
-    <w:name w:val="No List"/>
-    <w:uiPriority w:val="99"/>
-    <w:semiHidden/>
-    <w:unhideWhenUsed/>
-  </w:style>
-  <w:style w:type="character" w:styleId="a3">
-    <w:name w:val="Placeholder Text"/>
+  <w:style w:type="character" w:customStyle="1" w:styleId="FontStyle47">
+    <w:name w:val="Font Style47"/>
     <w:basedOn w:val="a0"/>
     <w:uiPriority w:val="99"/>
-    <w:semiHidden/>
-    <w:rsid w:val="00D5184C"/>
+    <w:rsid w:val="00E928BC"/>
     <w:rPr>
-      <w:color w:val="808080"/>
+      <w:rFonts w:ascii="Times New Roman" w:hAnsi="Times New Roman" w:cs="Times New Roman"/>
+      <w:color w:val="000000"/>
+      <w:sz w:val="22"/>
+      <w:szCs w:val="22"/>
     </w:rPr>
   </w:style>
-  <w:style w:type="paragraph" w:customStyle="1" w:styleId="736543EE222D49E4BA323AE3246FE732">
-    <w:name w:val="736543EE222D49E4BA323AE3246FE732"/>
-    <w:rsid w:val="00D5184C"/>
+  <w:style w:type="character" w:customStyle="1" w:styleId="12">
+    <w:name w:val="Стиль1"/>
+    <w:basedOn w:val="a0"/>
+    <w:uiPriority w:val="1"/>
+    <w:rsid w:val="00E928BC"/>
+    <w:rPr>
+      <w:rFonts w:ascii="Times New Roman" w:hAnsi="Times New Roman"/>
+      <w:sz w:val="28"/>
+      <w:u w:val="single"/>
+    </w:rPr>
   </w:style>
 </w:styles>
-</file>
-
-<file path=word/glossary/webSettings.xml><?xml version="1.0" encoding="utf-8"?>
-<w:webSettings xmlns:r="http://schemas.openxmlformats.org/officeDocument/2006/relationships" xmlns:w="http://schemas.openxmlformats.org/wordprocessingml/2006/main">
-  <w:optimizeForBrowser/>
-</w:webSettings>
 </file>
 
 <file path=word/theme/theme1.xml><?xml version="1.0" encoding="utf-8"?>
@@ -44506,7 +44931,7 @@
 </file>
 
 <file path=customXml/itemProps1.xml><?xml version="1.0" encoding="utf-8"?>
-<ds:datastoreItem xmlns:ds="http://schemas.openxmlformats.org/officeDocument/2006/customXml" ds:itemID="{D00BB29A-D3CF-465E-BD0E-322F73BA6977}">
+<ds:datastoreItem xmlns:ds="http://schemas.openxmlformats.org/officeDocument/2006/customXml" ds:itemID="{8DC86A76-A0F4-4547-9679-E8D6D404E604}">
   <ds:schemaRefs>
     <ds:schemaRef ds:uri="http://schemas.openxmlformats.org/officeDocument/2006/bibliography"/>
   </ds:schemaRefs>

</xml_diff>